<commit_message>
Update the spec after discussing with Xiehe
</commit_message>
<xml_diff>
--- a/DeviceStatusMon/doc/design/医疗仪器工作检测模系统.docx
+++ b/DeviceStatusMon/doc/design/医疗仪器工作检测模系统.docx
@@ -257,7 +257,6 @@
         <w:ind w:left="780" w:right="200"/>
         <w:jc w:val="left"/>
         <w:rPr>
-          <w:rFonts w:hint="eastAsia"/>
           <w:b/>
           <w:sz w:val="20"/>
           <w:szCs w:val="20"/>
@@ -637,16 +636,7 @@
           <w:sz w:val="20"/>
           <w:szCs w:val="20"/>
         </w:rPr>
-        <w:t>关</w:t>
-      </w:r>
-      <w:r>
-        <w:rPr>
-          <w:rFonts w:hint="eastAsia"/>
-          <w:b/>
-          <w:sz w:val="20"/>
-          <w:szCs w:val="20"/>
-        </w:rPr>
-        <w:t>通过</w:t>
+        <w:t>关通过</w:t>
       </w:r>
       <w:r>
         <w:rPr>
@@ -4570,7 +4560,6 @@
         <w:ind w:left="780" w:right="200"/>
         <w:jc w:val="left"/>
         <w:rPr>
-          <w:rFonts w:hint="eastAsia"/>
           <w:b/>
           <w:sz w:val="20"/>
           <w:szCs w:val="20"/>
@@ -4588,12 +4577,29 @@
         <w:ind w:right="200" w:firstLineChars="0"/>
         <w:jc w:val="left"/>
         <w:rPr>
+          <w:b/>
+          <w:sz w:val="20"/>
+          <w:szCs w:val="20"/>
+        </w:rPr>
+      </w:pPr>
+      <w:r>
+        <w:rPr>
           <w:rFonts w:hint="eastAsia"/>
           <w:b/>
           <w:sz w:val="20"/>
           <w:szCs w:val="20"/>
         </w:rPr>
-      </w:pPr>
+        <w:t>模块</w:t>
+      </w:r>
+      <w:r>
+        <w:rPr>
+          <w:b/>
+          <w:sz w:val="20"/>
+          <w:szCs w:val="20"/>
+        </w:rPr>
+        <w:t>缩写：</w:t>
+      </w:r>
+      <w:proofErr w:type="spellStart"/>
       <w:r>
         <w:rPr>
           <w:rFonts w:hint="eastAsia"/>
@@ -4601,15 +4607,177 @@
           <w:sz w:val="20"/>
           <w:szCs w:val="20"/>
         </w:rPr>
-        <w:t>模块</w:t>
-      </w:r>
-      <w:r>
-        <w:rPr>
-          <w:b/>
-          <w:sz w:val="20"/>
-          <w:szCs w:val="20"/>
-        </w:rPr>
-        <w:t>缩写：</w:t>
+        <w:t>Zigbee</w:t>
+      </w:r>
+      <w:proofErr w:type="spellEnd"/>
+      <w:r>
+        <w:rPr>
+          <w:b/>
+          <w:sz w:val="20"/>
+          <w:szCs w:val="20"/>
+        </w:rPr>
+        <w:t>终端（</w:t>
+      </w:r>
+      <w:r>
+        <w:rPr>
+          <w:rFonts w:hint="eastAsia"/>
+          <w:b/>
+          <w:sz w:val="20"/>
+          <w:szCs w:val="20"/>
+        </w:rPr>
+        <w:t>代号</w:t>
+      </w:r>
+      <w:r>
+        <w:rPr>
+          <w:b/>
+          <w:sz w:val="20"/>
+          <w:szCs w:val="20"/>
+        </w:rPr>
+        <w:t>：</w:t>
+      </w:r>
+      <w:r>
+        <w:rPr>
+          <w:rFonts w:hint="eastAsia"/>
+          <w:b/>
+          <w:sz w:val="20"/>
+          <w:szCs w:val="20"/>
+        </w:rPr>
+        <w:t xml:space="preserve"> </w:t>
+      </w:r>
+      <w:r>
+        <w:rPr>
+          <w:b/>
+          <w:sz w:val="20"/>
+          <w:szCs w:val="20"/>
+        </w:rPr>
+        <w:t>Terminal – 1</w:t>
+      </w:r>
+      <w:r>
+        <w:rPr>
+          <w:rFonts w:hint="eastAsia"/>
+          <w:b/>
+          <w:sz w:val="20"/>
+          <w:szCs w:val="20"/>
+        </w:rPr>
+        <w:t>；</w:t>
+      </w:r>
+      <w:r>
+        <w:rPr>
+          <w:rFonts w:hint="eastAsia"/>
+          <w:b/>
+          <w:sz w:val="20"/>
+          <w:szCs w:val="20"/>
+        </w:rPr>
+        <w:t xml:space="preserve"> </w:t>
+      </w:r>
+      <w:r>
+        <w:rPr>
+          <w:b/>
+          <w:sz w:val="20"/>
+          <w:szCs w:val="20"/>
+        </w:rPr>
+        <w:t>T1</w:t>
+      </w:r>
+      <w:r>
+        <w:rPr>
+          <w:b/>
+          <w:sz w:val="20"/>
+          <w:szCs w:val="20"/>
+        </w:rPr>
+        <w:t>）</w:t>
+      </w:r>
+      <w:r>
+        <w:rPr>
+          <w:rFonts w:hint="eastAsia"/>
+          <w:b/>
+          <w:sz w:val="20"/>
+          <w:szCs w:val="20"/>
+        </w:rPr>
+        <w:t>；目标测量医疗</w:t>
+      </w:r>
+      <w:r>
+        <w:rPr>
+          <w:b/>
+          <w:sz w:val="20"/>
+          <w:szCs w:val="20"/>
+        </w:rPr>
+        <w:t>设备</w:t>
+      </w:r>
+      <w:r>
+        <w:rPr>
+          <w:rFonts w:hint="eastAsia"/>
+          <w:b/>
+          <w:sz w:val="20"/>
+          <w:szCs w:val="20"/>
+        </w:rPr>
+        <w:t>（代号</w:t>
+      </w:r>
+      <w:r>
+        <w:rPr>
+          <w:b/>
+          <w:sz w:val="20"/>
+          <w:szCs w:val="20"/>
+        </w:rPr>
+        <w:t>：</w:t>
+      </w:r>
+      <w:r>
+        <w:rPr>
+          <w:rFonts w:hint="eastAsia"/>
+          <w:b/>
+          <w:sz w:val="20"/>
+          <w:szCs w:val="20"/>
+        </w:rPr>
+        <w:t xml:space="preserve"> </w:t>
+      </w:r>
+      <w:r>
+        <w:rPr>
+          <w:b/>
+          <w:sz w:val="20"/>
+          <w:szCs w:val="20"/>
+        </w:rPr>
+        <w:t>Device</w:t>
+      </w:r>
+      <w:r>
+        <w:rPr>
+          <w:b/>
+          <w:sz w:val="20"/>
+          <w:szCs w:val="20"/>
+        </w:rPr>
+        <w:t>；</w:t>
+      </w:r>
+      <w:r>
+        <w:rPr>
+          <w:rFonts w:hint="eastAsia"/>
+          <w:b/>
+          <w:sz w:val="20"/>
+          <w:szCs w:val="20"/>
+        </w:rPr>
+        <w:t xml:space="preserve"> </w:t>
+      </w:r>
+      <w:r>
+        <w:rPr>
+          <w:b/>
+          <w:sz w:val="20"/>
+          <w:szCs w:val="20"/>
+        </w:rPr>
+        <w:t>D1</w:t>
+      </w:r>
+      <w:r>
+        <w:rPr>
+          <w:b/>
+          <w:sz w:val="20"/>
+          <w:szCs w:val="20"/>
+        </w:rPr>
+        <w:t>）</w:t>
+      </w:r>
+      <w:r>
+        <w:rPr>
+          <w:rFonts w:hint="eastAsia"/>
+          <w:b/>
+          <w:sz w:val="20"/>
+          <w:szCs w:val="20"/>
+        </w:rPr>
+        <w:t>；</w:t>
       </w:r>
       <w:proofErr w:type="spellStart"/>
       <w:r>
@@ -4619,7 +4787,7 @@
           <w:sz w:val="20"/>
           <w:szCs w:val="20"/>
         </w:rPr>
-        <w:t>Zigbee</w:t>
+        <w:t>ZigBee</w:t>
       </w:r>
       <w:proofErr w:type="spellEnd"/>
       <w:r>
@@ -4628,7 +4796,7 @@
           <w:sz w:val="20"/>
           <w:szCs w:val="20"/>
         </w:rPr>
-        <w:t>终端（</w:t>
+        <w:t>网</w:t>
       </w:r>
       <w:r>
         <w:rPr>
@@ -4637,196 +4805,7 @@
           <w:sz w:val="20"/>
           <w:szCs w:val="20"/>
         </w:rPr>
-        <w:t>代号</w:t>
-      </w:r>
-      <w:r>
-        <w:rPr>
-          <w:b/>
-          <w:sz w:val="20"/>
-          <w:szCs w:val="20"/>
-        </w:rPr>
-        <w:t>：</w:t>
-      </w:r>
-      <w:r>
-        <w:rPr>
-          <w:rFonts w:hint="eastAsia"/>
-          <w:b/>
-          <w:sz w:val="20"/>
-          <w:szCs w:val="20"/>
-        </w:rPr>
-        <w:t xml:space="preserve"> </w:t>
-      </w:r>
-      <w:r>
-        <w:rPr>
-          <w:b/>
-          <w:sz w:val="20"/>
-          <w:szCs w:val="20"/>
-        </w:rPr>
-        <w:t>Terminal – 1</w:t>
-      </w:r>
-      <w:r>
-        <w:rPr>
-          <w:rFonts w:hint="eastAsia"/>
-          <w:b/>
-          <w:sz w:val="20"/>
-          <w:szCs w:val="20"/>
-        </w:rPr>
-        <w:t>；</w:t>
-      </w:r>
-      <w:r>
-        <w:rPr>
-          <w:rFonts w:hint="eastAsia"/>
-          <w:b/>
-          <w:sz w:val="20"/>
-          <w:szCs w:val="20"/>
-        </w:rPr>
-        <w:t xml:space="preserve"> </w:t>
-      </w:r>
-      <w:r>
-        <w:rPr>
-          <w:b/>
-          <w:sz w:val="20"/>
-          <w:szCs w:val="20"/>
-        </w:rPr>
-        <w:t>T1</w:t>
-      </w:r>
-      <w:r>
-        <w:rPr>
-          <w:b/>
-          <w:sz w:val="20"/>
-          <w:szCs w:val="20"/>
-        </w:rPr>
-        <w:t>）</w:t>
-      </w:r>
-      <w:r>
-        <w:rPr>
-          <w:rFonts w:hint="eastAsia"/>
-          <w:b/>
-          <w:sz w:val="20"/>
-          <w:szCs w:val="20"/>
-        </w:rPr>
-        <w:t>；目标测量医疗</w:t>
-      </w:r>
-      <w:r>
-        <w:rPr>
-          <w:b/>
-          <w:sz w:val="20"/>
-          <w:szCs w:val="20"/>
-        </w:rPr>
-        <w:t>设备</w:t>
-      </w:r>
-      <w:r>
-        <w:rPr>
-          <w:rFonts w:hint="eastAsia"/>
-          <w:b/>
-          <w:sz w:val="20"/>
-          <w:szCs w:val="20"/>
-        </w:rPr>
-        <w:t>（代号</w:t>
-      </w:r>
-      <w:r>
-        <w:rPr>
-          <w:b/>
-          <w:sz w:val="20"/>
-          <w:szCs w:val="20"/>
-        </w:rPr>
-        <w:t>：</w:t>
-      </w:r>
-      <w:r>
-        <w:rPr>
-          <w:rFonts w:hint="eastAsia"/>
-          <w:b/>
-          <w:sz w:val="20"/>
-          <w:szCs w:val="20"/>
-        </w:rPr>
-        <w:t xml:space="preserve"> </w:t>
-      </w:r>
-      <w:r>
-        <w:rPr>
-          <w:b/>
-          <w:sz w:val="20"/>
-          <w:szCs w:val="20"/>
-        </w:rPr>
-        <w:t>Device</w:t>
-      </w:r>
-      <w:r>
-        <w:rPr>
-          <w:b/>
-          <w:sz w:val="20"/>
-          <w:szCs w:val="20"/>
-        </w:rPr>
-        <w:t>；</w:t>
-      </w:r>
-      <w:r>
-        <w:rPr>
-          <w:rFonts w:hint="eastAsia"/>
-          <w:b/>
-          <w:sz w:val="20"/>
-          <w:szCs w:val="20"/>
-        </w:rPr>
-        <w:t xml:space="preserve"> </w:t>
-      </w:r>
-      <w:r>
-        <w:rPr>
-          <w:b/>
-          <w:sz w:val="20"/>
-          <w:szCs w:val="20"/>
-        </w:rPr>
-        <w:t>D1</w:t>
-      </w:r>
-      <w:r>
-        <w:rPr>
-          <w:b/>
-          <w:sz w:val="20"/>
-          <w:szCs w:val="20"/>
-        </w:rPr>
-        <w:t>）</w:t>
-      </w:r>
-      <w:r>
-        <w:rPr>
-          <w:rFonts w:hint="eastAsia"/>
-          <w:b/>
-          <w:sz w:val="20"/>
-          <w:szCs w:val="20"/>
-        </w:rPr>
-        <w:t>；</w:t>
-      </w:r>
-      <w:proofErr w:type="spellStart"/>
-      <w:r>
-        <w:rPr>
-          <w:rFonts w:hint="eastAsia"/>
-          <w:b/>
-          <w:sz w:val="20"/>
-          <w:szCs w:val="20"/>
-        </w:rPr>
-        <w:t>ZigBee</w:t>
-      </w:r>
-      <w:proofErr w:type="spellEnd"/>
-      <w:r>
-        <w:rPr>
-          <w:b/>
-          <w:sz w:val="20"/>
-          <w:szCs w:val="20"/>
-        </w:rPr>
-        <w:t>网</w:t>
-      </w:r>
-      <w:r>
-        <w:rPr>
-          <w:rFonts w:hint="eastAsia"/>
-          <w:b/>
-          <w:sz w:val="20"/>
-          <w:szCs w:val="20"/>
-        </w:rPr>
-        <w:t>关</w:t>
-      </w:r>
-      <w:r>
-        <w:rPr>
-          <w:rFonts w:hint="eastAsia"/>
-          <w:b/>
-          <w:sz w:val="20"/>
-          <w:szCs w:val="20"/>
-        </w:rPr>
-        <w:t>（代号</w:t>
+        <w:t>关（代号</w:t>
       </w:r>
       <w:r>
         <w:rPr>
@@ -5295,15 +5274,7 @@
           <w:sz w:val="20"/>
           <w:szCs w:val="20"/>
         </w:rPr>
-        <w:t>网口，</w:t>
-      </w:r>
-      <w:r>
-        <w:rPr>
-          <w:b/>
-          <w:sz w:val="20"/>
-          <w:szCs w:val="20"/>
-        </w:rPr>
-        <w:t>用手持读码器读取</w:t>
+        <w:t>网口，用手持读码器读取</w:t>
       </w:r>
       <w:r>
         <w:rPr>
@@ -5536,7 +5507,6 @@
         <w:ind w:right="200" w:firstLineChars="0"/>
         <w:jc w:val="left"/>
         <w:rPr>
-          <w:rFonts w:hint="eastAsia"/>
           <w:b/>
           <w:sz w:val="20"/>
           <w:szCs w:val="20"/>
@@ -5639,7 +5609,6 @@
         <w:ind w:right="200" w:firstLineChars="0"/>
         <w:jc w:val="left"/>
         <w:rPr>
-          <w:rFonts w:hint="eastAsia"/>
           <w:b/>
           <w:sz w:val="20"/>
           <w:szCs w:val="20"/>
@@ -5681,11 +5650,37 @@
               <w:ind w:right="200" w:firstLineChars="0" w:firstLine="0"/>
               <w:jc w:val="left"/>
               <w:rPr>
+                <w:b/>
+                <w:sz w:val="20"/>
+                <w:szCs w:val="20"/>
+              </w:rPr>
+            </w:pPr>
+            <w:r>
+              <w:rPr>
                 <w:rFonts w:hint="eastAsia"/>
                 <w:b/>
                 <w:sz w:val="20"/>
                 <w:szCs w:val="20"/>
               </w:rPr>
+              <w:t>需求</w:t>
+            </w:r>
+          </w:p>
+        </w:tc>
+        <w:tc>
+          <w:tcPr>
+            <w:tcW w:w="1560" w:type="dxa"/>
+          </w:tcPr>
+          <w:p>
+            <w:pPr>
+              <w:pStyle w:val="ListParagraph"/>
+              <w:wordWrap w:val="0"/>
+              <w:ind w:right="200" w:firstLineChars="0" w:firstLine="0"/>
+              <w:jc w:val="left"/>
+              <w:rPr>
+                <w:b/>
+                <w:sz w:val="20"/>
+                <w:szCs w:val="20"/>
+              </w:rPr>
             </w:pPr>
             <w:r>
               <w:rPr>
@@ -5694,26 +5689,60 @@
                 <w:sz w:val="20"/>
                 <w:szCs w:val="20"/>
               </w:rPr>
-              <w:t>需求</w:t>
-            </w:r>
-          </w:p>
-        </w:tc>
-        <w:tc>
-          <w:tcPr>
-            <w:tcW w:w="1560" w:type="dxa"/>
-          </w:tcPr>
-          <w:p>
-            <w:pPr>
-              <w:pStyle w:val="ListParagraph"/>
-              <w:wordWrap w:val="0"/>
-              <w:ind w:right="200" w:firstLineChars="0" w:firstLine="0"/>
-              <w:jc w:val="left"/>
+              <w:t>需求评估</w:t>
+            </w:r>
+          </w:p>
+        </w:tc>
+        <w:tc>
+          <w:tcPr>
+            <w:tcW w:w="1275" w:type="dxa"/>
+          </w:tcPr>
+          <w:p>
+            <w:pPr>
+              <w:pStyle w:val="ListParagraph"/>
+              <w:wordWrap w:val="0"/>
+              <w:ind w:right="200" w:firstLineChars="0" w:firstLine="0"/>
+              <w:jc w:val="left"/>
+              <w:rPr>
+                <w:b/>
+                <w:sz w:val="20"/>
+                <w:szCs w:val="20"/>
+              </w:rPr>
+            </w:pPr>
+            <w:r>
               <w:rPr>
                 <w:rFonts w:hint="eastAsia"/>
                 <w:b/>
                 <w:sz w:val="20"/>
                 <w:szCs w:val="20"/>
               </w:rPr>
+              <w:t>技术</w:t>
+            </w:r>
+            <w:r>
+              <w:rPr>
+                <w:b/>
+                <w:sz w:val="20"/>
+                <w:szCs w:val="20"/>
+              </w:rPr>
+              <w:t>方案</w:t>
+            </w:r>
+          </w:p>
+        </w:tc>
+        <w:tc>
+          <w:tcPr>
+            <w:tcW w:w="1276" w:type="dxa"/>
+          </w:tcPr>
+          <w:p>
+            <w:pPr>
+              <w:pStyle w:val="ListParagraph"/>
+              <w:wordWrap w:val="0"/>
+              <w:ind w:right="200" w:firstLineChars="0" w:firstLine="0"/>
+              <w:jc w:val="left"/>
+              <w:rPr>
+                <w:b/>
+                <w:sz w:val="20"/>
+                <w:szCs w:val="20"/>
+              </w:rPr>
             </w:pPr>
             <w:r>
               <w:rPr>
@@ -5722,26 +5751,52 @@
                 <w:sz w:val="20"/>
                 <w:szCs w:val="20"/>
               </w:rPr>
-              <w:t>需求评估</w:t>
-            </w:r>
-          </w:p>
-        </w:tc>
-        <w:tc>
-          <w:tcPr>
-            <w:tcW w:w="1275" w:type="dxa"/>
-          </w:tcPr>
-          <w:p>
-            <w:pPr>
-              <w:pStyle w:val="ListParagraph"/>
-              <w:wordWrap w:val="0"/>
-              <w:ind w:right="200" w:firstLineChars="0" w:firstLine="0"/>
-              <w:jc w:val="left"/>
+              <w:t>耗费资源</w:t>
+            </w:r>
+          </w:p>
+        </w:tc>
+        <w:tc>
+          <w:tcPr>
+            <w:tcW w:w="1134" w:type="dxa"/>
+          </w:tcPr>
+          <w:p>
+            <w:pPr>
+              <w:pStyle w:val="ListParagraph"/>
+              <w:wordWrap w:val="0"/>
+              <w:ind w:right="200" w:firstLineChars="0" w:firstLine="0"/>
+              <w:jc w:val="left"/>
+              <w:rPr>
+                <w:b/>
+                <w:sz w:val="20"/>
+                <w:szCs w:val="20"/>
+              </w:rPr>
+            </w:pPr>
+            <w:r>
               <w:rPr>
                 <w:rFonts w:hint="eastAsia"/>
                 <w:b/>
                 <w:sz w:val="20"/>
                 <w:szCs w:val="20"/>
               </w:rPr>
+              <w:t>负责人</w:t>
+            </w:r>
+          </w:p>
+        </w:tc>
+        <w:tc>
+          <w:tcPr>
+            <w:tcW w:w="901" w:type="dxa"/>
+          </w:tcPr>
+          <w:p>
+            <w:pPr>
+              <w:pStyle w:val="ListParagraph"/>
+              <w:wordWrap w:val="0"/>
+              <w:ind w:right="200" w:firstLineChars="0" w:firstLine="0"/>
+              <w:jc w:val="left"/>
+              <w:rPr>
+                <w:b/>
+                <w:sz w:val="20"/>
+                <w:szCs w:val="20"/>
+              </w:rPr>
             </w:pPr>
             <w:r>
               <w:rPr>
@@ -5750,98 +5805,6 @@
                 <w:sz w:val="20"/>
                 <w:szCs w:val="20"/>
               </w:rPr>
-              <w:t>技术</w:t>
-            </w:r>
-            <w:r>
-              <w:rPr>
-                <w:b/>
-                <w:sz w:val="20"/>
-                <w:szCs w:val="20"/>
-              </w:rPr>
-              <w:t>方案</w:t>
-            </w:r>
-          </w:p>
-        </w:tc>
-        <w:tc>
-          <w:tcPr>
-            <w:tcW w:w="1276" w:type="dxa"/>
-          </w:tcPr>
-          <w:p>
-            <w:pPr>
-              <w:pStyle w:val="ListParagraph"/>
-              <w:wordWrap w:val="0"/>
-              <w:ind w:right="200" w:firstLineChars="0" w:firstLine="0"/>
-              <w:jc w:val="left"/>
-              <w:rPr>
-                <w:rFonts w:hint="eastAsia"/>
-                <w:b/>
-                <w:sz w:val="20"/>
-                <w:szCs w:val="20"/>
-              </w:rPr>
-            </w:pPr>
-            <w:r>
-              <w:rPr>
-                <w:rFonts w:hint="eastAsia"/>
-                <w:b/>
-                <w:sz w:val="20"/>
-                <w:szCs w:val="20"/>
-              </w:rPr>
-              <w:t>耗费资源</w:t>
-            </w:r>
-          </w:p>
-        </w:tc>
-        <w:tc>
-          <w:tcPr>
-            <w:tcW w:w="1134" w:type="dxa"/>
-          </w:tcPr>
-          <w:p>
-            <w:pPr>
-              <w:pStyle w:val="ListParagraph"/>
-              <w:wordWrap w:val="0"/>
-              <w:ind w:right="200" w:firstLineChars="0" w:firstLine="0"/>
-              <w:jc w:val="left"/>
-              <w:rPr>
-                <w:rFonts w:hint="eastAsia"/>
-                <w:b/>
-                <w:sz w:val="20"/>
-                <w:szCs w:val="20"/>
-              </w:rPr>
-            </w:pPr>
-            <w:r>
-              <w:rPr>
-                <w:rFonts w:hint="eastAsia"/>
-                <w:b/>
-                <w:sz w:val="20"/>
-                <w:szCs w:val="20"/>
-              </w:rPr>
-              <w:t>负责人</w:t>
-            </w:r>
-          </w:p>
-        </w:tc>
-        <w:tc>
-          <w:tcPr>
-            <w:tcW w:w="901" w:type="dxa"/>
-          </w:tcPr>
-          <w:p>
-            <w:pPr>
-              <w:pStyle w:val="ListParagraph"/>
-              <w:wordWrap w:val="0"/>
-              <w:ind w:right="200" w:firstLineChars="0" w:firstLine="0"/>
-              <w:jc w:val="left"/>
-              <w:rPr>
-                <w:rFonts w:hint="eastAsia"/>
-                <w:b/>
-                <w:sz w:val="20"/>
-                <w:szCs w:val="20"/>
-              </w:rPr>
-            </w:pPr>
-            <w:r>
-              <w:rPr>
-                <w:rFonts w:hint="eastAsia"/>
-                <w:b/>
-                <w:sz w:val="20"/>
-                <w:szCs w:val="20"/>
-              </w:rPr>
               <w:t>状态</w:t>
             </w:r>
           </w:p>
@@ -5859,75 +5822,72 @@
               <w:ind w:right="200" w:firstLineChars="0" w:firstLine="0"/>
               <w:jc w:val="left"/>
               <w:rPr>
+                <w:sz w:val="20"/>
+                <w:szCs w:val="20"/>
+              </w:rPr>
+            </w:pPr>
+            <w:r>
+              <w:rPr>
+                <w:sz w:val="20"/>
+                <w:szCs w:val="20"/>
+              </w:rPr>
+              <w:t>LED</w:t>
+            </w:r>
+            <w:r>
+              <w:rPr>
+                <w:sz w:val="20"/>
+                <w:szCs w:val="20"/>
+              </w:rPr>
+              <w:t>显示供电、通信</w:t>
+            </w:r>
+            <w:r>
+              <w:rPr>
                 <w:rFonts w:hint="eastAsia"/>
                 <w:sz w:val="20"/>
                 <w:szCs w:val="20"/>
               </w:rPr>
-            </w:pPr>
-            <w:r>
-              <w:rPr>
-                <w:sz w:val="20"/>
-                <w:szCs w:val="20"/>
-              </w:rPr>
-              <w:t>LED</w:t>
-            </w:r>
-            <w:r>
-              <w:rPr>
-                <w:sz w:val="20"/>
-                <w:szCs w:val="20"/>
-              </w:rPr>
-              <w:t>显示供电、通信</w:t>
-            </w:r>
+              <w:t>状态</w:t>
+            </w:r>
+          </w:p>
+        </w:tc>
+        <w:tc>
+          <w:tcPr>
+            <w:tcW w:w="1560" w:type="dxa"/>
+          </w:tcPr>
+          <w:p>
+            <w:pPr>
+              <w:pStyle w:val="ListParagraph"/>
+              <w:wordWrap w:val="0"/>
+              <w:ind w:right="200" w:firstLineChars="0" w:firstLine="0"/>
+              <w:jc w:val="left"/>
+              <w:rPr>
+                <w:sz w:val="20"/>
+                <w:szCs w:val="20"/>
+              </w:rPr>
+            </w:pPr>
+          </w:p>
+        </w:tc>
+        <w:tc>
+          <w:tcPr>
+            <w:tcW w:w="1275" w:type="dxa"/>
+          </w:tcPr>
+          <w:p>
+            <w:pPr>
+              <w:pStyle w:val="ListParagraph"/>
+              <w:wordWrap w:val="0"/>
+              <w:ind w:right="200" w:firstLineChars="0" w:firstLine="0"/>
+              <w:jc w:val="left"/>
+              <w:rPr>
+                <w:sz w:val="20"/>
+                <w:szCs w:val="20"/>
+              </w:rPr>
+            </w:pPr>
             <w:r>
               <w:rPr>
                 <w:rFonts w:hint="eastAsia"/>
                 <w:sz w:val="20"/>
                 <w:szCs w:val="20"/>
               </w:rPr>
-              <w:t>状态</w:t>
-            </w:r>
-          </w:p>
-        </w:tc>
-        <w:tc>
-          <w:tcPr>
-            <w:tcW w:w="1560" w:type="dxa"/>
-          </w:tcPr>
-          <w:p>
-            <w:pPr>
-              <w:pStyle w:val="ListParagraph"/>
-              <w:wordWrap w:val="0"/>
-              <w:ind w:right="200" w:firstLineChars="0" w:firstLine="0"/>
-              <w:jc w:val="left"/>
-              <w:rPr>
-                <w:rFonts w:hint="eastAsia"/>
-                <w:sz w:val="20"/>
-                <w:szCs w:val="20"/>
-              </w:rPr>
-            </w:pPr>
-          </w:p>
-        </w:tc>
-        <w:tc>
-          <w:tcPr>
-            <w:tcW w:w="1275" w:type="dxa"/>
-          </w:tcPr>
-          <w:p>
-            <w:pPr>
-              <w:pStyle w:val="ListParagraph"/>
-              <w:wordWrap w:val="0"/>
-              <w:ind w:right="200" w:firstLineChars="0" w:firstLine="0"/>
-              <w:jc w:val="left"/>
-              <w:rPr>
-                <w:rFonts w:hint="eastAsia"/>
-                <w:sz w:val="20"/>
-                <w:szCs w:val="20"/>
-              </w:rPr>
-            </w:pPr>
-            <w:r>
-              <w:rPr>
-                <w:rFonts w:hint="eastAsia"/>
-                <w:sz w:val="20"/>
-                <w:szCs w:val="20"/>
-              </w:rPr>
               <w:t>方案</w:t>
             </w:r>
             <w:r>
@@ -5950,7 +5910,6 @@
               <w:ind w:right="200" w:firstLineChars="0" w:firstLine="0"/>
               <w:jc w:val="left"/>
               <w:rPr>
-                <w:rFonts w:hint="eastAsia"/>
                 <w:sz w:val="20"/>
                 <w:szCs w:val="20"/>
               </w:rPr>
@@ -5968,7 +5927,6 @@
               <w:ind w:right="200" w:firstLineChars="0" w:firstLine="0"/>
               <w:jc w:val="left"/>
               <w:rPr>
-                <w:rFonts w:hint="eastAsia"/>
                 <w:sz w:val="20"/>
                 <w:szCs w:val="20"/>
               </w:rPr>
@@ -5986,7 +5944,6 @@
               <w:ind w:right="200" w:firstLineChars="0" w:firstLine="0"/>
               <w:jc w:val="left"/>
               <w:rPr>
-                <w:rFonts w:hint="eastAsia"/>
                 <w:sz w:val="20"/>
                 <w:szCs w:val="20"/>
               </w:rPr>
@@ -6006,7 +5963,6 @@
               <w:ind w:right="200" w:firstLineChars="0" w:firstLine="0"/>
               <w:jc w:val="left"/>
               <w:rPr>
-                <w:rFonts w:hint="eastAsia"/>
                 <w:sz w:val="20"/>
                 <w:szCs w:val="20"/>
               </w:rPr>
@@ -6040,7 +5996,6 @@
               <w:ind w:right="200" w:firstLineChars="0" w:firstLine="0"/>
               <w:jc w:val="left"/>
               <w:rPr>
-                <w:rFonts w:hint="eastAsia"/>
                 <w:sz w:val="20"/>
                 <w:szCs w:val="20"/>
               </w:rPr>
@@ -6058,7 +6013,6 @@
               <w:ind w:right="200" w:firstLineChars="0" w:firstLine="0"/>
               <w:jc w:val="left"/>
               <w:rPr>
-                <w:rFonts w:hint="eastAsia"/>
                 <w:sz w:val="20"/>
                 <w:szCs w:val="20"/>
               </w:rPr>
@@ -6076,7 +6030,6 @@
               <w:ind w:right="200" w:firstLineChars="0" w:firstLine="0"/>
               <w:jc w:val="left"/>
               <w:rPr>
-                <w:rFonts w:hint="eastAsia"/>
                 <w:sz w:val="20"/>
                 <w:szCs w:val="20"/>
               </w:rPr>
@@ -6094,7 +6047,6 @@
               <w:ind w:right="200" w:firstLineChars="0" w:firstLine="0"/>
               <w:jc w:val="left"/>
               <w:rPr>
-                <w:rFonts w:hint="eastAsia"/>
                 <w:sz w:val="20"/>
                 <w:szCs w:val="20"/>
               </w:rPr>
@@ -6112,7 +6064,6 @@
               <w:ind w:right="200" w:firstLineChars="0" w:firstLine="0"/>
               <w:jc w:val="left"/>
               <w:rPr>
-                <w:rFonts w:hint="eastAsia"/>
                 <w:sz w:val="20"/>
                 <w:szCs w:val="20"/>
               </w:rPr>
@@ -6132,17 +6083,16 @@
               <w:ind w:right="200" w:firstLineChars="0" w:firstLine="0"/>
               <w:jc w:val="left"/>
               <w:rPr>
+                <w:sz w:val="20"/>
+                <w:szCs w:val="20"/>
+              </w:rPr>
+            </w:pPr>
+            <w:r>
+              <w:rPr>
                 <w:rFonts w:hint="eastAsia"/>
                 <w:sz w:val="20"/>
                 <w:szCs w:val="20"/>
               </w:rPr>
-            </w:pPr>
-            <w:r>
-              <w:rPr>
-                <w:rFonts w:hint="eastAsia"/>
-                <w:sz w:val="20"/>
-                <w:szCs w:val="20"/>
-              </w:rPr>
               <w:t>在线</w:t>
             </w:r>
             <w:r>
@@ -6165,7 +6115,6 @@
               <w:ind w:right="200" w:firstLineChars="0" w:firstLine="0"/>
               <w:jc w:val="left"/>
               <w:rPr>
-                <w:rFonts w:hint="eastAsia"/>
                 <w:sz w:val="20"/>
                 <w:szCs w:val="20"/>
               </w:rPr>
@@ -6183,7 +6132,6 @@
               <w:ind w:right="200" w:firstLineChars="0" w:firstLine="0"/>
               <w:jc w:val="left"/>
               <w:rPr>
-                <w:rFonts w:hint="eastAsia"/>
                 <w:sz w:val="20"/>
                 <w:szCs w:val="20"/>
               </w:rPr>
@@ -6201,7 +6149,6 @@
               <w:ind w:right="200" w:firstLineChars="0" w:firstLine="0"/>
               <w:jc w:val="left"/>
               <w:rPr>
-                <w:rFonts w:hint="eastAsia"/>
                 <w:sz w:val="20"/>
                 <w:szCs w:val="20"/>
               </w:rPr>
@@ -6219,7 +6166,6 @@
               <w:ind w:right="200" w:firstLineChars="0" w:firstLine="0"/>
               <w:jc w:val="left"/>
               <w:rPr>
-                <w:rFonts w:hint="eastAsia"/>
                 <w:sz w:val="20"/>
                 <w:szCs w:val="20"/>
               </w:rPr>
@@ -6237,7 +6183,6 @@
               <w:ind w:right="200" w:firstLineChars="0" w:firstLine="0"/>
               <w:jc w:val="left"/>
               <w:rPr>
-                <w:rFonts w:hint="eastAsia"/>
                 <w:sz w:val="20"/>
                 <w:szCs w:val="20"/>
               </w:rPr>
@@ -6257,58 +6202,56 @@
               <w:ind w:right="200" w:firstLineChars="0" w:firstLine="0"/>
               <w:jc w:val="left"/>
               <w:rPr>
+                <w:sz w:val="20"/>
+                <w:szCs w:val="20"/>
+              </w:rPr>
+            </w:pPr>
+            <w:r>
+              <w:rPr>
                 <w:rFonts w:hint="eastAsia"/>
                 <w:sz w:val="20"/>
                 <w:szCs w:val="20"/>
               </w:rPr>
-            </w:pPr>
+              <w:t>心跳帧</w:t>
+            </w:r>
+          </w:p>
+        </w:tc>
+        <w:tc>
+          <w:tcPr>
+            <w:tcW w:w="1560" w:type="dxa"/>
+          </w:tcPr>
+          <w:p>
+            <w:pPr>
+              <w:pStyle w:val="ListParagraph"/>
+              <w:wordWrap w:val="0"/>
+              <w:ind w:right="200" w:firstLineChars="0" w:firstLine="0"/>
+              <w:jc w:val="left"/>
+              <w:rPr>
+                <w:sz w:val="20"/>
+                <w:szCs w:val="20"/>
+              </w:rPr>
+            </w:pPr>
+            <w:r>
+              <w:rPr>
+                <w:sz w:val="20"/>
+                <w:szCs w:val="20"/>
+              </w:rPr>
+              <w:t>1</w:t>
+            </w:r>
             <w:r>
               <w:rPr>
                 <w:rFonts w:hint="eastAsia"/>
                 <w:sz w:val="20"/>
                 <w:szCs w:val="20"/>
               </w:rPr>
-              <w:t>心跳帧</w:t>
-            </w:r>
-          </w:p>
-        </w:tc>
-        <w:tc>
-          <w:tcPr>
-            <w:tcW w:w="1560" w:type="dxa"/>
-          </w:tcPr>
-          <w:p>
-            <w:pPr>
-              <w:pStyle w:val="ListParagraph"/>
-              <w:wordWrap w:val="0"/>
-              <w:ind w:right="200" w:firstLineChars="0" w:firstLine="0"/>
-              <w:jc w:val="left"/>
+              <w:t>次</w:t>
+            </w:r>
+            <w:r>
               <w:rPr>
                 <w:rFonts w:hint="eastAsia"/>
                 <w:sz w:val="20"/>
                 <w:szCs w:val="20"/>
               </w:rPr>
-            </w:pPr>
-            <w:r>
-              <w:rPr>
-                <w:sz w:val="20"/>
-                <w:szCs w:val="20"/>
-              </w:rPr>
-              <w:t>1</w:t>
-            </w:r>
-            <w:r>
-              <w:rPr>
-                <w:rFonts w:hint="eastAsia"/>
-                <w:sz w:val="20"/>
-                <w:szCs w:val="20"/>
-              </w:rPr>
-              <w:t>次</w:t>
-            </w:r>
-            <w:r>
-              <w:rPr>
-                <w:rFonts w:hint="eastAsia"/>
-                <w:sz w:val="20"/>
-                <w:szCs w:val="20"/>
-              </w:rPr>
               <w:t>/</w:t>
             </w:r>
             <w:r>
@@ -6331,7 +6274,6 @@
               <w:ind w:right="200" w:firstLineChars="0" w:firstLine="0"/>
               <w:jc w:val="left"/>
               <w:rPr>
-                <w:rFonts w:hint="eastAsia"/>
                 <w:sz w:val="20"/>
                 <w:szCs w:val="20"/>
               </w:rPr>
@@ -6349,7 +6291,6 @@
               <w:ind w:right="200" w:firstLineChars="0" w:firstLine="0"/>
               <w:jc w:val="left"/>
               <w:rPr>
-                <w:rFonts w:hint="eastAsia"/>
                 <w:sz w:val="20"/>
                 <w:szCs w:val="20"/>
               </w:rPr>
@@ -6367,7 +6308,6 @@
               <w:ind w:right="200" w:firstLineChars="0" w:firstLine="0"/>
               <w:jc w:val="left"/>
               <w:rPr>
-                <w:rFonts w:hint="eastAsia"/>
                 <w:sz w:val="20"/>
                 <w:szCs w:val="20"/>
               </w:rPr>
@@ -6385,7 +6325,6 @@
               <w:ind w:right="200" w:firstLineChars="0" w:firstLine="0"/>
               <w:jc w:val="left"/>
               <w:rPr>
-                <w:rFonts w:hint="eastAsia"/>
                 <w:sz w:val="20"/>
                 <w:szCs w:val="20"/>
               </w:rPr>
@@ -6405,21 +6344,52 @@
               <w:ind w:right="200" w:firstLineChars="0" w:firstLine="0"/>
               <w:jc w:val="left"/>
               <w:rPr>
+                <w:sz w:val="20"/>
+                <w:szCs w:val="20"/>
+              </w:rPr>
+            </w:pPr>
+            <w:proofErr w:type="spellStart"/>
+            <w:r>
+              <w:rPr>
                 <w:rFonts w:hint="eastAsia"/>
                 <w:sz w:val="20"/>
                 <w:szCs w:val="20"/>
               </w:rPr>
-            </w:pPr>
-            <w:proofErr w:type="spellStart"/>
+              <w:t>ZigBee</w:t>
+            </w:r>
+            <w:proofErr w:type="spellEnd"/>
             <w:r>
               <w:rPr>
                 <w:rFonts w:hint="eastAsia"/>
                 <w:sz w:val="20"/>
                 <w:szCs w:val="20"/>
               </w:rPr>
-              <w:t>ZigBee</w:t>
-            </w:r>
-            <w:proofErr w:type="spellEnd"/>
+              <w:t>自动</w:t>
+            </w:r>
+            <w:r>
+              <w:rPr>
+                <w:sz w:val="20"/>
+                <w:szCs w:val="20"/>
+              </w:rPr>
+              <w:t>组网</w:t>
+            </w:r>
+          </w:p>
+        </w:tc>
+        <w:tc>
+          <w:tcPr>
+            <w:tcW w:w="1560" w:type="dxa"/>
+          </w:tcPr>
+          <w:p>
+            <w:pPr>
+              <w:pStyle w:val="ListParagraph"/>
+              <w:wordWrap w:val="0"/>
+              <w:ind w:right="200" w:firstLineChars="0" w:firstLine="0"/>
+              <w:jc w:val="left"/>
+              <w:rPr>
+                <w:sz w:val="20"/>
+                <w:szCs w:val="20"/>
+              </w:rPr>
+            </w:pPr>
             <w:r>
               <w:rPr>
                 <w:rFonts w:hint="eastAsia"/>
@@ -6433,39 +6403,6 @@
                 <w:sz w:val="20"/>
                 <w:szCs w:val="20"/>
               </w:rPr>
-              <w:t>组网</w:t>
-            </w:r>
-          </w:p>
-        </w:tc>
-        <w:tc>
-          <w:tcPr>
-            <w:tcW w:w="1560" w:type="dxa"/>
-          </w:tcPr>
-          <w:p>
-            <w:pPr>
-              <w:pStyle w:val="ListParagraph"/>
-              <w:wordWrap w:val="0"/>
-              <w:ind w:right="200" w:firstLineChars="0" w:firstLine="0"/>
-              <w:jc w:val="left"/>
-              <w:rPr>
-                <w:rFonts w:hint="eastAsia"/>
-                <w:sz w:val="20"/>
-                <w:szCs w:val="20"/>
-              </w:rPr>
-            </w:pPr>
-            <w:r>
-              <w:rPr>
-                <w:rFonts w:hint="eastAsia"/>
-                <w:sz w:val="20"/>
-                <w:szCs w:val="20"/>
-              </w:rPr>
-              <w:t>自动</w:t>
-            </w:r>
-            <w:r>
-              <w:rPr>
-                <w:sz w:val="20"/>
-                <w:szCs w:val="20"/>
-              </w:rPr>
               <w:t>挑选信号最强的</w:t>
             </w:r>
             <w:r>
@@ -6495,7 +6432,6 @@
               <w:ind w:right="200" w:firstLineChars="0" w:firstLine="0"/>
               <w:jc w:val="left"/>
               <w:rPr>
-                <w:rFonts w:hint="eastAsia"/>
                 <w:sz w:val="20"/>
                 <w:szCs w:val="20"/>
               </w:rPr>
@@ -6513,7 +6449,6 @@
               <w:ind w:right="200" w:firstLineChars="0" w:firstLine="0"/>
               <w:jc w:val="left"/>
               <w:rPr>
-                <w:rFonts w:hint="eastAsia"/>
                 <w:sz w:val="20"/>
                 <w:szCs w:val="20"/>
               </w:rPr>
@@ -6531,7 +6466,6 @@
               <w:ind w:right="200" w:firstLineChars="0" w:firstLine="0"/>
               <w:jc w:val="left"/>
               <w:rPr>
-                <w:rFonts w:hint="eastAsia"/>
                 <w:sz w:val="20"/>
                 <w:szCs w:val="20"/>
               </w:rPr>
@@ -6549,7 +6483,6 @@
               <w:ind w:right="200" w:firstLineChars="0" w:firstLine="0"/>
               <w:jc w:val="left"/>
               <w:rPr>
-                <w:rFonts w:hint="eastAsia"/>
                 <w:sz w:val="20"/>
                 <w:szCs w:val="20"/>
               </w:rPr>
@@ -6569,18 +6502,32 @@
               <w:ind w:right="200" w:firstLineChars="0" w:firstLine="0"/>
               <w:jc w:val="left"/>
               <w:rPr>
+                <w:sz w:val="20"/>
+                <w:szCs w:val="20"/>
+              </w:rPr>
+            </w:pPr>
+            <w:r>
+              <w:rPr>
                 <w:rFonts w:hint="eastAsia"/>
                 <w:sz w:val="20"/>
                 <w:szCs w:val="20"/>
               </w:rPr>
-            </w:pPr>
+              <w:t>预留</w:t>
+            </w:r>
             <w:r>
               <w:rPr>
                 <w:rFonts w:hint="eastAsia"/>
                 <w:sz w:val="20"/>
                 <w:szCs w:val="20"/>
               </w:rPr>
-              <w:t>预留</w:t>
+              <w:t>mini</w:t>
+            </w:r>
+            <w:r>
+              <w:rPr>
+                <w:sz w:val="20"/>
+                <w:szCs w:val="20"/>
+              </w:rPr>
+              <w:t xml:space="preserve"> </w:t>
             </w:r>
             <w:r>
               <w:rPr>
@@ -6596,6 +6543,8 @@
               </w:rPr>
               <w:t>口</w:t>
             </w:r>
+            <w:bookmarkStart w:id="0" w:name="_GoBack"/>
+            <w:bookmarkEnd w:id="0"/>
           </w:p>
         </w:tc>
         <w:tc>
@@ -6609,7 +6558,6 @@
               <w:ind w:right="200" w:firstLineChars="0" w:firstLine="0"/>
               <w:jc w:val="left"/>
               <w:rPr>
-                <w:rFonts w:hint="eastAsia"/>
                 <w:sz w:val="20"/>
                 <w:szCs w:val="20"/>
               </w:rPr>
@@ -6627,7 +6575,6 @@
               <w:ind w:right="200" w:firstLineChars="0" w:firstLine="0"/>
               <w:jc w:val="left"/>
               <w:rPr>
-                <w:rFonts w:hint="eastAsia"/>
                 <w:sz w:val="20"/>
                 <w:szCs w:val="20"/>
               </w:rPr>
@@ -6645,7 +6592,6 @@
               <w:ind w:right="200" w:firstLineChars="0" w:firstLine="0"/>
               <w:jc w:val="left"/>
               <w:rPr>
-                <w:rFonts w:hint="eastAsia"/>
                 <w:sz w:val="20"/>
                 <w:szCs w:val="20"/>
               </w:rPr>
@@ -6663,7 +6609,6 @@
               <w:ind w:right="200" w:firstLineChars="0" w:firstLine="0"/>
               <w:jc w:val="left"/>
               <w:rPr>
-                <w:rFonts w:hint="eastAsia"/>
                 <w:sz w:val="20"/>
                 <w:szCs w:val="20"/>
               </w:rPr>
@@ -6681,7 +6626,6 @@
               <w:ind w:right="200" w:firstLineChars="0" w:firstLine="0"/>
               <w:jc w:val="left"/>
               <w:rPr>
-                <w:rFonts w:hint="eastAsia"/>
                 <w:sz w:val="20"/>
                 <w:szCs w:val="20"/>
               </w:rPr>
@@ -6701,17 +6645,16 @@
               <w:ind w:right="200" w:firstLineChars="0" w:firstLine="0"/>
               <w:jc w:val="left"/>
               <w:rPr>
+                <w:sz w:val="20"/>
+                <w:szCs w:val="20"/>
+              </w:rPr>
+            </w:pPr>
+            <w:r>
+              <w:rPr>
                 <w:rFonts w:hint="eastAsia"/>
                 <w:sz w:val="20"/>
                 <w:szCs w:val="20"/>
               </w:rPr>
-            </w:pPr>
-            <w:r>
-              <w:rPr>
-                <w:rFonts w:hint="eastAsia"/>
-                <w:sz w:val="20"/>
-                <w:szCs w:val="20"/>
-              </w:rPr>
               <w:t>可充电</w:t>
             </w:r>
             <w:r>
@@ -6748,7 +6691,6 @@
               <w:ind w:right="200" w:firstLineChars="0" w:firstLine="0"/>
               <w:jc w:val="left"/>
               <w:rPr>
-                <w:rFonts w:hint="eastAsia"/>
                 <w:sz w:val="20"/>
                 <w:szCs w:val="20"/>
               </w:rPr>
@@ -6766,7 +6708,6 @@
               <w:ind w:right="200" w:firstLineChars="0" w:firstLine="0"/>
               <w:jc w:val="left"/>
               <w:rPr>
-                <w:rFonts w:hint="eastAsia"/>
                 <w:sz w:val="20"/>
                 <w:szCs w:val="20"/>
               </w:rPr>
@@ -6784,7 +6725,6 @@
               <w:ind w:right="200" w:firstLineChars="0" w:firstLine="0"/>
               <w:jc w:val="left"/>
               <w:rPr>
-                <w:rFonts w:hint="eastAsia"/>
                 <w:sz w:val="20"/>
                 <w:szCs w:val="20"/>
               </w:rPr>
@@ -6802,7 +6742,6 @@
               <w:ind w:right="200" w:firstLineChars="0" w:firstLine="0"/>
               <w:jc w:val="left"/>
               <w:rPr>
-                <w:rFonts w:hint="eastAsia"/>
                 <w:sz w:val="20"/>
                 <w:szCs w:val="20"/>
               </w:rPr>
@@ -6820,7 +6759,6 @@
               <w:ind w:right="200" w:firstLineChars="0" w:firstLine="0"/>
               <w:jc w:val="left"/>
               <w:rPr>
-                <w:rFonts w:hint="eastAsia"/>
                 <w:sz w:val="20"/>
                 <w:szCs w:val="20"/>
               </w:rPr>
@@ -6840,17 +6778,16 @@
               <w:ind w:right="200" w:firstLineChars="0" w:firstLine="0"/>
               <w:jc w:val="left"/>
               <w:rPr>
+                <w:sz w:val="20"/>
+                <w:szCs w:val="20"/>
+              </w:rPr>
+            </w:pPr>
+            <w:r>
+              <w:rPr>
                 <w:rFonts w:hint="eastAsia"/>
                 <w:sz w:val="20"/>
                 <w:szCs w:val="20"/>
               </w:rPr>
-            </w:pPr>
-            <w:r>
-              <w:rPr>
-                <w:rFonts w:hint="eastAsia"/>
-                <w:sz w:val="20"/>
-                <w:szCs w:val="20"/>
-              </w:rPr>
               <w:t>省电</w:t>
             </w:r>
             <w:r>
@@ -6873,7 +6810,6 @@
               <w:ind w:right="200" w:firstLineChars="0" w:firstLine="0"/>
               <w:jc w:val="left"/>
               <w:rPr>
-                <w:rFonts w:hint="eastAsia"/>
                 <w:sz w:val="20"/>
                 <w:szCs w:val="20"/>
               </w:rPr>
@@ -6891,7 +6827,6 @@
               <w:ind w:right="200" w:firstLineChars="0" w:firstLine="0"/>
               <w:jc w:val="left"/>
               <w:rPr>
-                <w:rFonts w:hint="eastAsia"/>
                 <w:sz w:val="20"/>
                 <w:szCs w:val="20"/>
               </w:rPr>
@@ -6909,7 +6844,6 @@
               <w:ind w:right="200" w:firstLineChars="0" w:firstLine="0"/>
               <w:jc w:val="left"/>
               <w:rPr>
-                <w:rFonts w:hint="eastAsia"/>
                 <w:sz w:val="20"/>
                 <w:szCs w:val="20"/>
               </w:rPr>
@@ -6927,7 +6861,6 @@
               <w:ind w:right="200" w:firstLineChars="0" w:firstLine="0"/>
               <w:jc w:val="left"/>
               <w:rPr>
-                <w:rFonts w:hint="eastAsia"/>
                 <w:sz w:val="20"/>
                 <w:szCs w:val="20"/>
               </w:rPr>
@@ -6945,7 +6878,6 @@
               <w:ind w:right="200" w:firstLineChars="0" w:firstLine="0"/>
               <w:jc w:val="left"/>
               <w:rPr>
-                <w:rFonts w:hint="eastAsia"/>
                 <w:sz w:val="20"/>
                 <w:szCs w:val="20"/>
               </w:rPr>
@@ -6965,39 +6897,38 @@
               <w:ind w:right="200" w:firstLineChars="0" w:firstLine="0"/>
               <w:jc w:val="left"/>
               <w:rPr>
+                <w:sz w:val="20"/>
+                <w:szCs w:val="20"/>
+              </w:rPr>
+            </w:pPr>
+            <w:r>
+              <w:rPr>
                 <w:rFonts w:hint="eastAsia"/>
                 <w:sz w:val="20"/>
                 <w:szCs w:val="20"/>
               </w:rPr>
-            </w:pPr>
+              <w:t>与</w:t>
+            </w:r>
+            <w:r>
+              <w:rPr>
+                <w:sz w:val="20"/>
+                <w:szCs w:val="20"/>
+              </w:rPr>
+              <w:t>G1</w:t>
+            </w:r>
+            <w:r>
+              <w:rPr>
+                <w:sz w:val="20"/>
+                <w:szCs w:val="20"/>
+              </w:rPr>
+              <w:t>的</w:t>
+            </w:r>
             <w:r>
               <w:rPr>
                 <w:rFonts w:hint="eastAsia"/>
                 <w:sz w:val="20"/>
                 <w:szCs w:val="20"/>
               </w:rPr>
-              <w:t>与</w:t>
-            </w:r>
-            <w:r>
-              <w:rPr>
-                <w:sz w:val="20"/>
-                <w:szCs w:val="20"/>
-              </w:rPr>
-              <w:t>G1</w:t>
-            </w:r>
-            <w:r>
-              <w:rPr>
-                <w:sz w:val="20"/>
-                <w:szCs w:val="20"/>
-              </w:rPr>
-              <w:t>的</w:t>
-            </w:r>
-            <w:r>
-              <w:rPr>
-                <w:rFonts w:hint="eastAsia"/>
-                <w:sz w:val="20"/>
-                <w:szCs w:val="20"/>
-              </w:rPr>
               <w:t>双向</w:t>
             </w:r>
             <w:r>
@@ -7020,7 +6951,6 @@
               <w:ind w:right="200" w:firstLineChars="0" w:firstLine="0"/>
               <w:jc w:val="left"/>
               <w:rPr>
-                <w:rFonts w:hint="eastAsia"/>
                 <w:sz w:val="20"/>
                 <w:szCs w:val="20"/>
               </w:rPr>
@@ -7038,7 +6968,6 @@
               <w:ind w:right="200" w:firstLineChars="0" w:firstLine="0"/>
               <w:jc w:val="left"/>
               <w:rPr>
-                <w:rFonts w:hint="eastAsia"/>
                 <w:sz w:val="20"/>
                 <w:szCs w:val="20"/>
               </w:rPr>
@@ -7056,7 +6985,6 @@
               <w:ind w:right="200" w:firstLineChars="0" w:firstLine="0"/>
               <w:jc w:val="left"/>
               <w:rPr>
-                <w:rFonts w:hint="eastAsia"/>
                 <w:sz w:val="20"/>
                 <w:szCs w:val="20"/>
               </w:rPr>
@@ -7074,7 +7002,6 @@
               <w:ind w:right="200" w:firstLineChars="0" w:firstLine="0"/>
               <w:jc w:val="left"/>
               <w:rPr>
-                <w:rFonts w:hint="eastAsia"/>
                 <w:sz w:val="20"/>
                 <w:szCs w:val="20"/>
               </w:rPr>
@@ -7092,7 +7019,6 @@
               <w:ind w:right="200" w:firstLineChars="0" w:firstLine="0"/>
               <w:jc w:val="left"/>
               <w:rPr>
-                <w:rFonts w:hint="eastAsia"/>
                 <w:sz w:val="20"/>
                 <w:szCs w:val="20"/>
               </w:rPr>
@@ -7112,32 +7038,46 @@
               <w:ind w:right="200" w:firstLineChars="0" w:firstLine="0"/>
               <w:jc w:val="left"/>
               <w:rPr>
+                <w:sz w:val="20"/>
+                <w:szCs w:val="20"/>
+              </w:rPr>
+            </w:pPr>
+            <w:r>
+              <w:rPr>
                 <w:rFonts w:hint="eastAsia"/>
                 <w:sz w:val="20"/>
                 <w:szCs w:val="20"/>
               </w:rPr>
-            </w:pPr>
+              <w:t>与</w:t>
+            </w:r>
+            <w:r>
+              <w:rPr>
+                <w:sz w:val="20"/>
+                <w:szCs w:val="20"/>
+              </w:rPr>
+              <w:t>G1</w:t>
+            </w:r>
+            <w:r>
+              <w:rPr>
+                <w:sz w:val="20"/>
+                <w:szCs w:val="20"/>
+              </w:rPr>
+              <w:t>通信距离</w:t>
+            </w:r>
             <w:r>
               <w:rPr>
                 <w:rFonts w:hint="eastAsia"/>
                 <w:sz w:val="20"/>
                 <w:szCs w:val="20"/>
               </w:rPr>
-              <w:t>与</w:t>
-            </w:r>
-            <w:r>
-              <w:rPr>
-                <w:sz w:val="20"/>
-                <w:szCs w:val="20"/>
-              </w:rPr>
-              <w:t>G1</w:t>
-            </w:r>
-            <w:r>
-              <w:rPr>
-                <w:sz w:val="20"/>
-                <w:szCs w:val="20"/>
-              </w:rPr>
-              <w:t>通信距离</w:t>
+              <w:t>最低</w:t>
+            </w:r>
+            <w:r>
+              <w:rPr>
+                <w:sz w:val="20"/>
+                <w:szCs w:val="20"/>
+              </w:rPr>
+              <w:t>无障碍通信距离</w:t>
             </w:r>
             <w:r>
               <w:rPr>
@@ -7145,14 +7085,7 @@
                 <w:sz w:val="20"/>
                 <w:szCs w:val="20"/>
               </w:rPr>
-              <w:t>最低</w:t>
-            </w:r>
-            <w:r>
-              <w:rPr>
-                <w:sz w:val="20"/>
-                <w:szCs w:val="20"/>
-              </w:rPr>
-              <w:t>无障碍通信距离</w:t>
+              <w:t>50</w:t>
             </w:r>
             <w:r>
               <w:rPr>
@@ -7160,14 +7093,6 @@
                 <w:sz w:val="20"/>
                 <w:szCs w:val="20"/>
               </w:rPr>
-              <w:t>50</w:t>
-            </w:r>
-            <w:r>
-              <w:rPr>
-                <w:rFonts w:hint="eastAsia"/>
-                <w:sz w:val="20"/>
-                <w:szCs w:val="20"/>
-              </w:rPr>
               <w:t>米</w:t>
             </w:r>
           </w:p>
@@ -7183,7 +7108,6 @@
               <w:ind w:right="200" w:firstLineChars="0" w:firstLine="0"/>
               <w:jc w:val="left"/>
               <w:rPr>
-                <w:rFonts w:hint="eastAsia"/>
                 <w:sz w:val="20"/>
                 <w:szCs w:val="20"/>
               </w:rPr>
@@ -7201,7 +7125,6 @@
               <w:ind w:right="200" w:firstLineChars="0" w:firstLine="0"/>
               <w:jc w:val="left"/>
               <w:rPr>
-                <w:rFonts w:hint="eastAsia"/>
                 <w:sz w:val="20"/>
                 <w:szCs w:val="20"/>
               </w:rPr>
@@ -7219,7 +7142,6 @@
               <w:ind w:right="200" w:firstLineChars="0" w:firstLine="0"/>
               <w:jc w:val="left"/>
               <w:rPr>
-                <w:rFonts w:hint="eastAsia"/>
                 <w:sz w:val="20"/>
                 <w:szCs w:val="20"/>
               </w:rPr>
@@ -7237,7 +7159,6 @@
               <w:ind w:right="200" w:firstLineChars="0" w:firstLine="0"/>
               <w:jc w:val="left"/>
               <w:rPr>
-                <w:rFonts w:hint="eastAsia"/>
                 <w:sz w:val="20"/>
                 <w:szCs w:val="20"/>
               </w:rPr>
@@ -7255,7 +7176,6 @@
               <w:ind w:right="200" w:firstLineChars="0" w:firstLine="0"/>
               <w:jc w:val="left"/>
               <w:rPr>
-                <w:rFonts w:hint="eastAsia"/>
                 <w:sz w:val="20"/>
                 <w:szCs w:val="20"/>
               </w:rPr>
@@ -7275,19 +7195,139 @@
               <w:ind w:right="200" w:firstLineChars="0" w:firstLine="0"/>
               <w:jc w:val="left"/>
               <w:rPr>
+                <w:sz w:val="20"/>
+                <w:szCs w:val="20"/>
+              </w:rPr>
+            </w:pPr>
+            <w:r>
+              <w:rPr>
                 <w:rFonts w:hint="eastAsia"/>
-                <w:sz w:val="20"/>
-                <w:szCs w:val="20"/>
-              </w:rPr>
-            </w:pPr>
-            <w:r>
+              </w:rPr>
+              <w:t>重传</w:t>
+            </w:r>
+            <w:r>
+              <w:t>机制</w:t>
+            </w:r>
+          </w:p>
+        </w:tc>
+        <w:tc>
+          <w:tcPr>
+            <w:tcW w:w="1560" w:type="dxa"/>
+          </w:tcPr>
+          <w:p>
+            <w:pPr>
+              <w:pStyle w:val="ListParagraph"/>
+              <w:wordWrap w:val="0"/>
+              <w:ind w:right="200" w:firstLineChars="0" w:firstLine="0"/>
+              <w:jc w:val="left"/>
+              <w:rPr>
+                <w:sz w:val="20"/>
+                <w:szCs w:val="20"/>
+              </w:rPr>
+            </w:pPr>
+          </w:p>
+        </w:tc>
+        <w:tc>
+          <w:tcPr>
+            <w:tcW w:w="1275" w:type="dxa"/>
+          </w:tcPr>
+          <w:p>
+            <w:pPr>
+              <w:pStyle w:val="ListParagraph"/>
+              <w:wordWrap w:val="0"/>
+              <w:ind w:right="200" w:firstLineChars="0" w:firstLine="0"/>
+              <w:jc w:val="left"/>
+              <w:rPr>
+                <w:sz w:val="20"/>
+                <w:szCs w:val="20"/>
+              </w:rPr>
+            </w:pPr>
+          </w:p>
+        </w:tc>
+        <w:tc>
+          <w:tcPr>
+            <w:tcW w:w="1276" w:type="dxa"/>
+          </w:tcPr>
+          <w:p>
+            <w:pPr>
+              <w:pStyle w:val="ListParagraph"/>
+              <w:wordWrap w:val="0"/>
+              <w:ind w:right="200" w:firstLineChars="0" w:firstLine="0"/>
+              <w:jc w:val="left"/>
+              <w:rPr>
+                <w:sz w:val="20"/>
+                <w:szCs w:val="20"/>
+              </w:rPr>
+            </w:pPr>
+          </w:p>
+        </w:tc>
+        <w:tc>
+          <w:tcPr>
+            <w:tcW w:w="1134" w:type="dxa"/>
+          </w:tcPr>
+          <w:p>
+            <w:pPr>
+              <w:pStyle w:val="ListParagraph"/>
+              <w:wordWrap w:val="0"/>
+              <w:ind w:right="200" w:firstLineChars="0" w:firstLine="0"/>
+              <w:jc w:val="left"/>
+              <w:rPr>
+                <w:sz w:val="20"/>
+                <w:szCs w:val="20"/>
+              </w:rPr>
+            </w:pPr>
+          </w:p>
+        </w:tc>
+        <w:tc>
+          <w:tcPr>
+            <w:tcW w:w="901" w:type="dxa"/>
+          </w:tcPr>
+          <w:p>
+            <w:pPr>
+              <w:pStyle w:val="ListParagraph"/>
+              <w:wordWrap w:val="0"/>
+              <w:ind w:right="200" w:firstLineChars="0" w:firstLine="0"/>
+              <w:jc w:val="left"/>
+              <w:rPr>
+                <w:sz w:val="20"/>
+                <w:szCs w:val="20"/>
+              </w:rPr>
+            </w:pPr>
+          </w:p>
+        </w:tc>
+      </w:tr>
+      <w:tr>
+        <w:tc>
+          <w:tcPr>
+            <w:tcW w:w="2126" w:type="dxa"/>
+          </w:tcPr>
+          <w:p>
+            <w:pPr>
+              <w:pStyle w:val="ListParagraph"/>
+              <w:wordWrap w:val="0"/>
+              <w:ind w:right="200" w:firstLineChars="0" w:firstLine="0"/>
+              <w:jc w:val="left"/>
               <w:rPr>
                 <w:rFonts w:hint="eastAsia"/>
               </w:rPr>
-              <w:t>重传</w:t>
-            </w:r>
-            <w:r>
-              <w:t>机制</w:t>
+            </w:pPr>
+            <w:r>
+              <w:rPr>
+                <w:rFonts w:hint="eastAsia"/>
+              </w:rPr>
+              <w:t>软件</w:t>
+            </w:r>
+            <w:r>
+              <w:t>设置</w:t>
+            </w:r>
+            <w:r>
+              <w:rPr>
+                <w:rFonts w:hint="eastAsia"/>
+              </w:rPr>
+              <w:t>电流</w:t>
+            </w:r>
+            <w:r>
+              <w:t>阀值</w:t>
             </w:r>
           </w:p>
         </w:tc>
@@ -7302,7 +7342,6 @@
               <w:ind w:right="200" w:firstLineChars="0" w:firstLine="0"/>
               <w:jc w:val="left"/>
               <w:rPr>
-                <w:rFonts w:hint="eastAsia"/>
                 <w:sz w:val="20"/>
                 <w:szCs w:val="20"/>
               </w:rPr>
@@ -7320,7 +7359,6 @@
               <w:ind w:right="200" w:firstLineChars="0" w:firstLine="0"/>
               <w:jc w:val="left"/>
               <w:rPr>
-                <w:rFonts w:hint="eastAsia"/>
                 <w:sz w:val="20"/>
                 <w:szCs w:val="20"/>
               </w:rPr>
@@ -7338,7 +7376,6 @@
               <w:ind w:right="200" w:firstLineChars="0" w:firstLine="0"/>
               <w:jc w:val="left"/>
               <w:rPr>
-                <w:rFonts w:hint="eastAsia"/>
                 <w:sz w:val="20"/>
                 <w:szCs w:val="20"/>
               </w:rPr>
@@ -7356,7 +7393,6 @@
               <w:ind w:right="200" w:firstLineChars="0" w:firstLine="0"/>
               <w:jc w:val="left"/>
               <w:rPr>
-                <w:rFonts w:hint="eastAsia"/>
                 <w:sz w:val="20"/>
                 <w:szCs w:val="20"/>
               </w:rPr>
@@ -7374,7 +7410,6 @@
               <w:ind w:right="200" w:firstLineChars="0" w:firstLine="0"/>
               <w:jc w:val="left"/>
               <w:rPr>
-                <w:rFonts w:hint="eastAsia"/>
                 <w:sz w:val="20"/>
                 <w:szCs w:val="20"/>
               </w:rPr>
@@ -7448,11 +7483,37 @@
               <w:ind w:right="200" w:firstLineChars="0" w:firstLine="0"/>
               <w:jc w:val="left"/>
               <w:rPr>
+                <w:b/>
+                <w:sz w:val="20"/>
+                <w:szCs w:val="20"/>
+              </w:rPr>
+            </w:pPr>
+            <w:r>
+              <w:rPr>
                 <w:rFonts w:hint="eastAsia"/>
                 <w:b/>
                 <w:sz w:val="20"/>
                 <w:szCs w:val="20"/>
               </w:rPr>
+              <w:t>需求</w:t>
+            </w:r>
+          </w:p>
+        </w:tc>
+        <w:tc>
+          <w:tcPr>
+            <w:tcW w:w="1560" w:type="dxa"/>
+          </w:tcPr>
+          <w:p>
+            <w:pPr>
+              <w:pStyle w:val="ListParagraph"/>
+              <w:wordWrap w:val="0"/>
+              <w:ind w:right="200" w:firstLineChars="0" w:firstLine="0"/>
+              <w:jc w:val="left"/>
+              <w:rPr>
+                <w:b/>
+                <w:sz w:val="20"/>
+                <w:szCs w:val="20"/>
+              </w:rPr>
             </w:pPr>
             <w:r>
               <w:rPr>
@@ -7461,26 +7522,60 @@
                 <w:sz w:val="20"/>
                 <w:szCs w:val="20"/>
               </w:rPr>
-              <w:t>需求</w:t>
-            </w:r>
-          </w:p>
-        </w:tc>
-        <w:tc>
-          <w:tcPr>
-            <w:tcW w:w="1560" w:type="dxa"/>
-          </w:tcPr>
-          <w:p>
-            <w:pPr>
-              <w:pStyle w:val="ListParagraph"/>
-              <w:wordWrap w:val="0"/>
-              <w:ind w:right="200" w:firstLineChars="0" w:firstLine="0"/>
-              <w:jc w:val="left"/>
+              <w:t>需求评估</w:t>
+            </w:r>
+          </w:p>
+        </w:tc>
+        <w:tc>
+          <w:tcPr>
+            <w:tcW w:w="1275" w:type="dxa"/>
+          </w:tcPr>
+          <w:p>
+            <w:pPr>
+              <w:pStyle w:val="ListParagraph"/>
+              <w:wordWrap w:val="0"/>
+              <w:ind w:right="200" w:firstLineChars="0" w:firstLine="0"/>
+              <w:jc w:val="left"/>
+              <w:rPr>
+                <w:b/>
+                <w:sz w:val="20"/>
+                <w:szCs w:val="20"/>
+              </w:rPr>
+            </w:pPr>
+            <w:r>
               <w:rPr>
                 <w:rFonts w:hint="eastAsia"/>
                 <w:b/>
                 <w:sz w:val="20"/>
                 <w:szCs w:val="20"/>
               </w:rPr>
+              <w:t>技术</w:t>
+            </w:r>
+            <w:r>
+              <w:rPr>
+                <w:b/>
+                <w:sz w:val="20"/>
+                <w:szCs w:val="20"/>
+              </w:rPr>
+              <w:t>方案</w:t>
+            </w:r>
+          </w:p>
+        </w:tc>
+        <w:tc>
+          <w:tcPr>
+            <w:tcW w:w="1276" w:type="dxa"/>
+          </w:tcPr>
+          <w:p>
+            <w:pPr>
+              <w:pStyle w:val="ListParagraph"/>
+              <w:wordWrap w:val="0"/>
+              <w:ind w:right="200" w:firstLineChars="0" w:firstLine="0"/>
+              <w:jc w:val="left"/>
+              <w:rPr>
+                <w:b/>
+                <w:sz w:val="20"/>
+                <w:szCs w:val="20"/>
+              </w:rPr>
             </w:pPr>
             <w:r>
               <w:rPr>
@@ -7489,26 +7584,52 @@
                 <w:sz w:val="20"/>
                 <w:szCs w:val="20"/>
               </w:rPr>
-              <w:t>需求评估</w:t>
-            </w:r>
-          </w:p>
-        </w:tc>
-        <w:tc>
-          <w:tcPr>
-            <w:tcW w:w="1275" w:type="dxa"/>
-          </w:tcPr>
-          <w:p>
-            <w:pPr>
-              <w:pStyle w:val="ListParagraph"/>
-              <w:wordWrap w:val="0"/>
-              <w:ind w:right="200" w:firstLineChars="0" w:firstLine="0"/>
-              <w:jc w:val="left"/>
+              <w:t>耗费资源</w:t>
+            </w:r>
+          </w:p>
+        </w:tc>
+        <w:tc>
+          <w:tcPr>
+            <w:tcW w:w="1134" w:type="dxa"/>
+          </w:tcPr>
+          <w:p>
+            <w:pPr>
+              <w:pStyle w:val="ListParagraph"/>
+              <w:wordWrap w:val="0"/>
+              <w:ind w:right="200" w:firstLineChars="0" w:firstLine="0"/>
+              <w:jc w:val="left"/>
+              <w:rPr>
+                <w:b/>
+                <w:sz w:val="20"/>
+                <w:szCs w:val="20"/>
+              </w:rPr>
+            </w:pPr>
+            <w:r>
               <w:rPr>
                 <w:rFonts w:hint="eastAsia"/>
                 <w:b/>
                 <w:sz w:val="20"/>
                 <w:szCs w:val="20"/>
               </w:rPr>
+              <w:t>负责人</w:t>
+            </w:r>
+          </w:p>
+        </w:tc>
+        <w:tc>
+          <w:tcPr>
+            <w:tcW w:w="901" w:type="dxa"/>
+          </w:tcPr>
+          <w:p>
+            <w:pPr>
+              <w:pStyle w:val="ListParagraph"/>
+              <w:wordWrap w:val="0"/>
+              <w:ind w:right="200" w:firstLineChars="0" w:firstLine="0"/>
+              <w:jc w:val="left"/>
+              <w:rPr>
+                <w:b/>
+                <w:sz w:val="20"/>
+                <w:szCs w:val="20"/>
+              </w:rPr>
             </w:pPr>
             <w:r>
               <w:rPr>
@@ -7517,98 +7638,6 @@
                 <w:sz w:val="20"/>
                 <w:szCs w:val="20"/>
               </w:rPr>
-              <w:t>技术</w:t>
-            </w:r>
-            <w:r>
-              <w:rPr>
-                <w:b/>
-                <w:sz w:val="20"/>
-                <w:szCs w:val="20"/>
-              </w:rPr>
-              <w:t>方案</w:t>
-            </w:r>
-          </w:p>
-        </w:tc>
-        <w:tc>
-          <w:tcPr>
-            <w:tcW w:w="1276" w:type="dxa"/>
-          </w:tcPr>
-          <w:p>
-            <w:pPr>
-              <w:pStyle w:val="ListParagraph"/>
-              <w:wordWrap w:val="0"/>
-              <w:ind w:right="200" w:firstLineChars="0" w:firstLine="0"/>
-              <w:jc w:val="left"/>
-              <w:rPr>
-                <w:rFonts w:hint="eastAsia"/>
-                <w:b/>
-                <w:sz w:val="20"/>
-                <w:szCs w:val="20"/>
-              </w:rPr>
-            </w:pPr>
-            <w:r>
-              <w:rPr>
-                <w:rFonts w:hint="eastAsia"/>
-                <w:b/>
-                <w:sz w:val="20"/>
-                <w:szCs w:val="20"/>
-              </w:rPr>
-              <w:t>耗费资源</w:t>
-            </w:r>
-          </w:p>
-        </w:tc>
-        <w:tc>
-          <w:tcPr>
-            <w:tcW w:w="1134" w:type="dxa"/>
-          </w:tcPr>
-          <w:p>
-            <w:pPr>
-              <w:pStyle w:val="ListParagraph"/>
-              <w:wordWrap w:val="0"/>
-              <w:ind w:right="200" w:firstLineChars="0" w:firstLine="0"/>
-              <w:jc w:val="left"/>
-              <w:rPr>
-                <w:rFonts w:hint="eastAsia"/>
-                <w:b/>
-                <w:sz w:val="20"/>
-                <w:szCs w:val="20"/>
-              </w:rPr>
-            </w:pPr>
-            <w:r>
-              <w:rPr>
-                <w:rFonts w:hint="eastAsia"/>
-                <w:b/>
-                <w:sz w:val="20"/>
-                <w:szCs w:val="20"/>
-              </w:rPr>
-              <w:t>负责人</w:t>
-            </w:r>
-          </w:p>
-        </w:tc>
-        <w:tc>
-          <w:tcPr>
-            <w:tcW w:w="901" w:type="dxa"/>
-          </w:tcPr>
-          <w:p>
-            <w:pPr>
-              <w:pStyle w:val="ListParagraph"/>
-              <w:wordWrap w:val="0"/>
-              <w:ind w:right="200" w:firstLineChars="0" w:firstLine="0"/>
-              <w:jc w:val="left"/>
-              <w:rPr>
-                <w:rFonts w:hint="eastAsia"/>
-                <w:b/>
-                <w:sz w:val="20"/>
-                <w:szCs w:val="20"/>
-              </w:rPr>
-            </w:pPr>
-            <w:r>
-              <w:rPr>
-                <w:rFonts w:hint="eastAsia"/>
-                <w:b/>
-                <w:sz w:val="20"/>
-                <w:szCs w:val="20"/>
-              </w:rPr>
               <w:t>状态</w:t>
             </w:r>
           </w:p>
@@ -7626,7 +7655,6 @@
               <w:ind w:right="200" w:firstLineChars="0" w:firstLine="0"/>
               <w:jc w:val="left"/>
               <w:rPr>
-                <w:rFonts w:hint="eastAsia"/>
                 <w:sz w:val="20"/>
                 <w:szCs w:val="20"/>
               </w:rPr>
@@ -7811,7 +7839,6 @@
               <w:wordWrap w:val="0"/>
               <w:ind w:right="200"/>
               <w:rPr>
-                <w:rFonts w:hint="eastAsia"/>
                 <w:sz w:val="20"/>
                 <w:szCs w:val="20"/>
               </w:rPr>
@@ -7855,17 +7882,16 @@
               <w:ind w:right="200" w:firstLineChars="0" w:firstLine="0"/>
               <w:jc w:val="left"/>
               <w:rPr>
+                <w:sz w:val="20"/>
+                <w:szCs w:val="20"/>
+              </w:rPr>
+            </w:pPr>
+            <w:r>
+              <w:rPr>
                 <w:rFonts w:hint="eastAsia"/>
                 <w:sz w:val="20"/>
                 <w:szCs w:val="20"/>
               </w:rPr>
-            </w:pPr>
-            <w:r>
-              <w:rPr>
-                <w:rFonts w:hint="eastAsia"/>
-                <w:sz w:val="20"/>
-                <w:szCs w:val="20"/>
-              </w:rPr>
               <w:t>方案</w:t>
             </w:r>
             <w:r>
@@ -7888,7 +7914,6 @@
               <w:ind w:right="200" w:firstLineChars="0" w:firstLine="0"/>
               <w:jc w:val="left"/>
               <w:rPr>
-                <w:rFonts w:hint="eastAsia"/>
                 <w:sz w:val="20"/>
                 <w:szCs w:val="20"/>
               </w:rPr>
@@ -7906,7 +7931,6 @@
               <w:ind w:right="200" w:firstLineChars="0" w:firstLine="0"/>
               <w:jc w:val="left"/>
               <w:rPr>
-                <w:rFonts w:hint="eastAsia"/>
                 <w:sz w:val="20"/>
                 <w:szCs w:val="20"/>
               </w:rPr>
@@ -7924,7 +7948,6 @@
               <w:ind w:right="200" w:firstLineChars="0" w:firstLine="0"/>
               <w:jc w:val="left"/>
               <w:rPr>
-                <w:rFonts w:hint="eastAsia"/>
                 <w:sz w:val="20"/>
                 <w:szCs w:val="20"/>
               </w:rPr>
@@ -7944,17 +7967,16 @@
               <w:ind w:right="200" w:firstLineChars="0" w:firstLine="0"/>
               <w:jc w:val="left"/>
               <w:rPr>
+                <w:sz w:val="20"/>
+                <w:szCs w:val="20"/>
+              </w:rPr>
+            </w:pPr>
+            <w:r>
+              <w:rPr>
                 <w:rFonts w:hint="eastAsia"/>
                 <w:sz w:val="20"/>
                 <w:szCs w:val="20"/>
               </w:rPr>
-            </w:pPr>
-            <w:r>
-              <w:rPr>
-                <w:rFonts w:hint="eastAsia"/>
-                <w:sz w:val="20"/>
-                <w:szCs w:val="20"/>
-              </w:rPr>
               <w:t>在线</w:t>
             </w:r>
             <w:r>
@@ -7977,7 +7999,6 @@
               <w:ind w:right="200" w:firstLineChars="0" w:firstLine="0"/>
               <w:jc w:val="left"/>
               <w:rPr>
-                <w:rFonts w:hint="eastAsia"/>
                 <w:sz w:val="20"/>
                 <w:szCs w:val="20"/>
               </w:rPr>
@@ -7995,7 +8016,6 @@
               <w:ind w:right="200" w:firstLineChars="0" w:firstLine="0"/>
               <w:jc w:val="left"/>
               <w:rPr>
-                <w:rFonts w:hint="eastAsia"/>
                 <w:sz w:val="20"/>
                 <w:szCs w:val="20"/>
               </w:rPr>
@@ -8013,7 +8033,6 @@
               <w:ind w:right="200" w:firstLineChars="0" w:firstLine="0"/>
               <w:jc w:val="left"/>
               <w:rPr>
-                <w:rFonts w:hint="eastAsia"/>
                 <w:sz w:val="20"/>
                 <w:szCs w:val="20"/>
               </w:rPr>
@@ -8031,7 +8050,6 @@
               <w:ind w:right="200" w:firstLineChars="0" w:firstLine="0"/>
               <w:jc w:val="left"/>
               <w:rPr>
-                <w:rFonts w:hint="eastAsia"/>
                 <w:sz w:val="20"/>
                 <w:szCs w:val="20"/>
               </w:rPr>
@@ -8049,7 +8067,6 @@
               <w:ind w:right="200" w:firstLineChars="0" w:firstLine="0"/>
               <w:jc w:val="left"/>
               <w:rPr>
-                <w:rFonts w:hint="eastAsia"/>
                 <w:sz w:val="20"/>
                 <w:szCs w:val="20"/>
               </w:rPr>
@@ -8069,83 +8086,81 @@
               <w:ind w:right="200" w:firstLineChars="0" w:firstLine="0"/>
               <w:jc w:val="left"/>
               <w:rPr>
+                <w:sz w:val="20"/>
+                <w:szCs w:val="20"/>
+              </w:rPr>
+            </w:pPr>
+            <w:proofErr w:type="spellStart"/>
+            <w:r>
+              <w:rPr>
                 <w:rFonts w:hint="eastAsia"/>
                 <w:sz w:val="20"/>
                 <w:szCs w:val="20"/>
               </w:rPr>
-            </w:pPr>
-            <w:proofErr w:type="spellStart"/>
+              <w:t>ZigBee</w:t>
+            </w:r>
+            <w:proofErr w:type="spellEnd"/>
             <w:r>
               <w:rPr>
                 <w:rFonts w:hint="eastAsia"/>
                 <w:sz w:val="20"/>
                 <w:szCs w:val="20"/>
               </w:rPr>
-              <w:t>ZigBee</w:t>
-            </w:r>
-            <w:proofErr w:type="spellEnd"/>
+              <w:t>自动</w:t>
+            </w:r>
+            <w:r>
+              <w:rPr>
+                <w:sz w:val="20"/>
+                <w:szCs w:val="20"/>
+              </w:rPr>
+              <w:t>组网</w:t>
+            </w:r>
+          </w:p>
+        </w:tc>
+        <w:tc>
+          <w:tcPr>
+            <w:tcW w:w="1560" w:type="dxa"/>
+          </w:tcPr>
+          <w:p>
+            <w:pPr>
+              <w:pStyle w:val="ListParagraph"/>
+              <w:wordWrap w:val="0"/>
+              <w:ind w:right="200" w:firstLineChars="0" w:firstLine="0"/>
+              <w:jc w:val="left"/>
+              <w:rPr>
+                <w:sz w:val="20"/>
+                <w:szCs w:val="20"/>
+              </w:rPr>
+            </w:pPr>
             <w:r>
               <w:rPr>
                 <w:rFonts w:hint="eastAsia"/>
                 <w:sz w:val="20"/>
                 <w:szCs w:val="20"/>
               </w:rPr>
-              <w:t>自动</w:t>
-            </w:r>
-            <w:r>
-              <w:rPr>
-                <w:sz w:val="20"/>
-                <w:szCs w:val="20"/>
-              </w:rPr>
-              <w:t>组网</w:t>
-            </w:r>
-          </w:p>
-        </w:tc>
-        <w:tc>
-          <w:tcPr>
-            <w:tcW w:w="1560" w:type="dxa"/>
-          </w:tcPr>
-          <w:p>
-            <w:pPr>
-              <w:pStyle w:val="ListParagraph"/>
-              <w:wordWrap w:val="0"/>
-              <w:ind w:right="200" w:firstLineChars="0" w:firstLine="0"/>
-              <w:jc w:val="left"/>
+              <w:t>支持</w:t>
+            </w:r>
+            <w:r>
+              <w:rPr>
+                <w:sz w:val="20"/>
+                <w:szCs w:val="20"/>
+              </w:rPr>
+              <w:t>不多余</w:t>
+            </w:r>
+            <w:r>
               <w:rPr>
                 <w:rFonts w:hint="eastAsia"/>
                 <w:sz w:val="20"/>
                 <w:szCs w:val="20"/>
               </w:rPr>
-            </w:pPr>
+              <w:t>32</w:t>
+            </w:r>
             <w:r>
               <w:rPr>
                 <w:rFonts w:hint="eastAsia"/>
                 <w:sz w:val="20"/>
                 <w:szCs w:val="20"/>
               </w:rPr>
-              <w:t>支持</w:t>
-            </w:r>
-            <w:r>
-              <w:rPr>
-                <w:sz w:val="20"/>
-                <w:szCs w:val="20"/>
-              </w:rPr>
-              <w:t>不多余</w:t>
-            </w:r>
-            <w:r>
-              <w:rPr>
-                <w:rFonts w:hint="eastAsia"/>
-                <w:sz w:val="20"/>
-                <w:szCs w:val="20"/>
-              </w:rPr>
-              <w:t>32</w:t>
-            </w:r>
-            <w:r>
-              <w:rPr>
-                <w:rFonts w:hint="eastAsia"/>
-                <w:sz w:val="20"/>
-                <w:szCs w:val="20"/>
-              </w:rPr>
               <w:t>个</w:t>
             </w:r>
             <w:r>
@@ -8175,7 +8190,6 @@
               <w:ind w:right="200" w:firstLineChars="0" w:firstLine="0"/>
               <w:jc w:val="left"/>
               <w:rPr>
-                <w:rFonts w:hint="eastAsia"/>
                 <w:sz w:val="20"/>
                 <w:szCs w:val="20"/>
               </w:rPr>
@@ -8193,7 +8207,6 @@
               <w:ind w:right="200" w:firstLineChars="0" w:firstLine="0"/>
               <w:jc w:val="left"/>
               <w:rPr>
-                <w:rFonts w:hint="eastAsia"/>
                 <w:sz w:val="20"/>
                 <w:szCs w:val="20"/>
               </w:rPr>
@@ -8211,7 +8224,6 @@
               <w:ind w:right="200" w:firstLineChars="0" w:firstLine="0"/>
               <w:jc w:val="left"/>
               <w:rPr>
-                <w:rFonts w:hint="eastAsia"/>
                 <w:sz w:val="20"/>
                 <w:szCs w:val="20"/>
               </w:rPr>
@@ -8229,7 +8241,6 @@
               <w:ind w:right="200" w:firstLineChars="0" w:firstLine="0"/>
               <w:jc w:val="left"/>
               <w:rPr>
-                <w:rFonts w:hint="eastAsia"/>
                 <w:sz w:val="20"/>
                 <w:szCs w:val="20"/>
               </w:rPr>
@@ -8249,17 +8260,16 @@
               <w:ind w:right="200" w:firstLineChars="0" w:firstLine="0"/>
               <w:jc w:val="left"/>
               <w:rPr>
+                <w:sz w:val="20"/>
+                <w:szCs w:val="20"/>
+              </w:rPr>
+            </w:pPr>
+            <w:r>
+              <w:rPr>
                 <w:rFonts w:hint="eastAsia"/>
                 <w:sz w:val="20"/>
                 <w:szCs w:val="20"/>
               </w:rPr>
-            </w:pPr>
-            <w:r>
-              <w:rPr>
-                <w:rFonts w:hint="eastAsia"/>
-                <w:sz w:val="20"/>
-                <w:szCs w:val="20"/>
-              </w:rPr>
               <w:t>DHCP</w:t>
             </w:r>
           </w:p>
@@ -8275,7 +8285,6 @@
               <w:ind w:right="200" w:firstLineChars="0" w:firstLine="0"/>
               <w:jc w:val="left"/>
               <w:rPr>
-                <w:rFonts w:hint="eastAsia"/>
                 <w:sz w:val="20"/>
                 <w:szCs w:val="20"/>
               </w:rPr>
@@ -8293,7 +8302,6 @@
               <w:ind w:right="200" w:firstLineChars="0" w:firstLine="0"/>
               <w:jc w:val="left"/>
               <w:rPr>
-                <w:rFonts w:hint="eastAsia"/>
                 <w:sz w:val="20"/>
                 <w:szCs w:val="20"/>
               </w:rPr>
@@ -8311,7 +8319,6 @@
               <w:ind w:right="200" w:firstLineChars="0" w:firstLine="0"/>
               <w:jc w:val="left"/>
               <w:rPr>
-                <w:rFonts w:hint="eastAsia"/>
                 <w:sz w:val="20"/>
                 <w:szCs w:val="20"/>
               </w:rPr>
@@ -8329,7 +8336,6 @@
               <w:ind w:right="200" w:firstLineChars="0" w:firstLine="0"/>
               <w:jc w:val="left"/>
               <w:rPr>
-                <w:rFonts w:hint="eastAsia"/>
                 <w:sz w:val="20"/>
                 <w:szCs w:val="20"/>
               </w:rPr>
@@ -8347,7 +8353,6 @@
               <w:ind w:right="200" w:firstLineChars="0" w:firstLine="0"/>
               <w:jc w:val="left"/>
               <w:rPr>
-                <w:rFonts w:hint="eastAsia"/>
                 <w:sz w:val="20"/>
                 <w:szCs w:val="20"/>
               </w:rPr>
@@ -8367,17 +8372,16 @@
               <w:ind w:right="200" w:firstLineChars="0" w:firstLine="0"/>
               <w:jc w:val="left"/>
               <w:rPr>
+                <w:sz w:val="20"/>
+                <w:szCs w:val="20"/>
+              </w:rPr>
+            </w:pPr>
+            <w:r>
+              <w:rPr>
                 <w:rFonts w:hint="eastAsia"/>
                 <w:sz w:val="20"/>
                 <w:szCs w:val="20"/>
               </w:rPr>
-            </w:pPr>
-            <w:r>
-              <w:rPr>
-                <w:rFonts w:hint="eastAsia"/>
-                <w:sz w:val="20"/>
-                <w:szCs w:val="20"/>
-              </w:rPr>
               <w:t>可充电</w:t>
             </w:r>
             <w:r>
@@ -8392,7 +8396,21 @@
                 <w:sz w:val="20"/>
                 <w:szCs w:val="20"/>
               </w:rPr>
-              <w:t>+AC2DC</w:t>
+              <w:t>+</w:t>
+            </w:r>
+            <w:r>
+              <w:rPr>
+                <w:sz w:val="20"/>
+                <w:szCs w:val="20"/>
+              </w:rPr>
+              <w:t>DC</w:t>
+            </w:r>
+            <w:r>
+              <w:rPr>
+                <w:sz w:val="20"/>
+                <w:szCs w:val="20"/>
+              </w:rPr>
+              <w:t>5V</w:t>
             </w:r>
             <w:r>
               <w:rPr>
@@ -8414,7 +8432,6 @@
               <w:ind w:right="200" w:firstLineChars="0" w:firstLine="0"/>
               <w:jc w:val="left"/>
               <w:rPr>
-                <w:rFonts w:hint="eastAsia"/>
                 <w:sz w:val="20"/>
                 <w:szCs w:val="20"/>
               </w:rPr>
@@ -8432,7 +8449,6 @@
               <w:ind w:right="200" w:firstLineChars="0" w:firstLine="0"/>
               <w:jc w:val="left"/>
               <w:rPr>
-                <w:rFonts w:hint="eastAsia"/>
                 <w:sz w:val="20"/>
                 <w:szCs w:val="20"/>
               </w:rPr>
@@ -8450,7 +8466,6 @@
               <w:ind w:right="200" w:firstLineChars="0" w:firstLine="0"/>
               <w:jc w:val="left"/>
               <w:rPr>
-                <w:rFonts w:hint="eastAsia"/>
                 <w:sz w:val="20"/>
                 <w:szCs w:val="20"/>
               </w:rPr>
@@ -8468,7 +8483,6 @@
               <w:ind w:right="200" w:firstLineChars="0" w:firstLine="0"/>
               <w:jc w:val="left"/>
               <w:rPr>
-                <w:rFonts w:hint="eastAsia"/>
                 <w:sz w:val="20"/>
                 <w:szCs w:val="20"/>
               </w:rPr>
@@ -8486,7 +8500,6 @@
               <w:ind w:right="200" w:firstLineChars="0" w:firstLine="0"/>
               <w:jc w:val="left"/>
               <w:rPr>
-                <w:rFonts w:hint="eastAsia"/>
                 <w:sz w:val="20"/>
                 <w:szCs w:val="20"/>
               </w:rPr>
@@ -8506,17 +8519,16 @@
               <w:ind w:right="200" w:firstLineChars="0" w:firstLine="0"/>
               <w:jc w:val="left"/>
               <w:rPr>
+                <w:sz w:val="20"/>
+                <w:szCs w:val="20"/>
+              </w:rPr>
+            </w:pPr>
+            <w:r>
+              <w:rPr>
                 <w:rFonts w:hint="eastAsia"/>
                 <w:sz w:val="20"/>
                 <w:szCs w:val="20"/>
               </w:rPr>
-            </w:pPr>
-            <w:r>
-              <w:rPr>
-                <w:rFonts w:hint="eastAsia"/>
-                <w:sz w:val="20"/>
-                <w:szCs w:val="20"/>
-              </w:rPr>
               <w:t>省电</w:t>
             </w:r>
             <w:r>
@@ -8539,7 +8551,6 @@
               <w:ind w:right="200" w:firstLineChars="0" w:firstLine="0"/>
               <w:jc w:val="left"/>
               <w:rPr>
-                <w:rFonts w:hint="eastAsia"/>
                 <w:sz w:val="20"/>
                 <w:szCs w:val="20"/>
               </w:rPr>
@@ -8557,7 +8568,6 @@
               <w:ind w:right="200" w:firstLineChars="0" w:firstLine="0"/>
               <w:jc w:val="left"/>
               <w:rPr>
-                <w:rFonts w:hint="eastAsia"/>
                 <w:sz w:val="20"/>
                 <w:szCs w:val="20"/>
               </w:rPr>
@@ -8575,7 +8585,6 @@
               <w:ind w:right="200" w:firstLineChars="0" w:firstLine="0"/>
               <w:jc w:val="left"/>
               <w:rPr>
-                <w:rFonts w:hint="eastAsia"/>
                 <w:sz w:val="20"/>
                 <w:szCs w:val="20"/>
               </w:rPr>
@@ -8593,7 +8602,6 @@
               <w:ind w:right="200" w:firstLineChars="0" w:firstLine="0"/>
               <w:jc w:val="left"/>
               <w:rPr>
-                <w:rFonts w:hint="eastAsia"/>
                 <w:sz w:val="20"/>
                 <w:szCs w:val="20"/>
               </w:rPr>
@@ -8611,7 +8619,6 @@
               <w:ind w:right="200" w:firstLineChars="0" w:firstLine="0"/>
               <w:jc w:val="left"/>
               <w:rPr>
-                <w:rFonts w:hint="eastAsia"/>
                 <w:sz w:val="20"/>
                 <w:szCs w:val="20"/>
               </w:rPr>
@@ -8631,39 +8638,38 @@
               <w:ind w:right="200" w:firstLineChars="0" w:firstLine="0"/>
               <w:jc w:val="left"/>
               <w:rPr>
+                <w:sz w:val="20"/>
+                <w:szCs w:val="20"/>
+              </w:rPr>
+            </w:pPr>
+            <w:r>
+              <w:rPr>
                 <w:rFonts w:hint="eastAsia"/>
                 <w:sz w:val="20"/>
                 <w:szCs w:val="20"/>
               </w:rPr>
-            </w:pPr>
+              <w:t>与</w:t>
+            </w:r>
+            <w:r>
+              <w:rPr>
+                <w:sz w:val="20"/>
+                <w:szCs w:val="20"/>
+              </w:rPr>
+              <w:t>G1</w:t>
+            </w:r>
+            <w:r>
+              <w:rPr>
+                <w:sz w:val="20"/>
+                <w:szCs w:val="20"/>
+              </w:rPr>
+              <w:t>的</w:t>
+            </w:r>
             <w:r>
               <w:rPr>
                 <w:rFonts w:hint="eastAsia"/>
                 <w:sz w:val="20"/>
                 <w:szCs w:val="20"/>
               </w:rPr>
-              <w:t>与</w:t>
-            </w:r>
-            <w:r>
-              <w:rPr>
-                <w:sz w:val="20"/>
-                <w:szCs w:val="20"/>
-              </w:rPr>
-              <w:t>G1</w:t>
-            </w:r>
-            <w:r>
-              <w:rPr>
-                <w:sz w:val="20"/>
-                <w:szCs w:val="20"/>
-              </w:rPr>
-              <w:t>的</w:t>
-            </w:r>
-            <w:r>
-              <w:rPr>
-                <w:rFonts w:hint="eastAsia"/>
-                <w:sz w:val="20"/>
-                <w:szCs w:val="20"/>
-              </w:rPr>
               <w:t>双向</w:t>
             </w:r>
             <w:r>
@@ -8686,7 +8692,6 @@
               <w:ind w:right="200" w:firstLineChars="0" w:firstLine="0"/>
               <w:jc w:val="left"/>
               <w:rPr>
-                <w:rFonts w:hint="eastAsia"/>
                 <w:sz w:val="20"/>
                 <w:szCs w:val="20"/>
               </w:rPr>
@@ -8704,7 +8709,6 @@
               <w:ind w:right="200" w:firstLineChars="0" w:firstLine="0"/>
               <w:jc w:val="left"/>
               <w:rPr>
-                <w:rFonts w:hint="eastAsia"/>
                 <w:sz w:val="20"/>
                 <w:szCs w:val="20"/>
               </w:rPr>
@@ -8722,7 +8726,6 @@
               <w:ind w:right="200" w:firstLineChars="0" w:firstLine="0"/>
               <w:jc w:val="left"/>
               <w:rPr>
-                <w:rFonts w:hint="eastAsia"/>
                 <w:sz w:val="20"/>
                 <w:szCs w:val="20"/>
               </w:rPr>
@@ -8740,7 +8743,6 @@
               <w:ind w:right="200" w:firstLineChars="0" w:firstLine="0"/>
               <w:jc w:val="left"/>
               <w:rPr>
-                <w:rFonts w:hint="eastAsia"/>
                 <w:sz w:val="20"/>
                 <w:szCs w:val="20"/>
               </w:rPr>
@@ -8758,7 +8760,6 @@
               <w:ind w:right="200" w:firstLineChars="0" w:firstLine="0"/>
               <w:jc w:val="left"/>
               <w:rPr>
-                <w:rFonts w:hint="eastAsia"/>
                 <w:sz w:val="20"/>
                 <w:szCs w:val="20"/>
               </w:rPr>
@@ -8778,17 +8779,16 @@
               <w:ind w:right="200" w:firstLineChars="0" w:firstLine="0"/>
               <w:jc w:val="left"/>
               <w:rPr>
+                <w:sz w:val="20"/>
+                <w:szCs w:val="20"/>
+              </w:rPr>
+            </w:pPr>
+            <w:r>
+              <w:rPr>
                 <w:rFonts w:hint="eastAsia"/>
                 <w:sz w:val="20"/>
                 <w:szCs w:val="20"/>
               </w:rPr>
-            </w:pPr>
-            <w:r>
-              <w:rPr>
-                <w:rFonts w:hint="eastAsia"/>
-                <w:sz w:val="20"/>
-                <w:szCs w:val="20"/>
-              </w:rPr>
               <w:t>与</w:t>
             </w:r>
             <w:r>
@@ -8818,13 +8818,10 @@
               <w:ind w:right="200" w:firstLineChars="0" w:firstLine="0"/>
               <w:jc w:val="left"/>
               <w:rPr>
-                <w:rFonts w:hint="eastAsia"/>
-                <w:sz w:val="20"/>
-                <w:szCs w:val="20"/>
-              </w:rPr>
-            </w:pPr>
-            <w:bookmarkStart w:id="0" w:name="_GoBack"/>
-            <w:bookmarkEnd w:id="0"/>
+                <w:sz w:val="20"/>
+                <w:szCs w:val="20"/>
+              </w:rPr>
+            </w:pPr>
           </w:p>
         </w:tc>
         <w:tc>
@@ -8838,7 +8835,6 @@
               <w:ind w:right="200" w:firstLineChars="0" w:firstLine="0"/>
               <w:jc w:val="left"/>
               <w:rPr>
-                <w:rFonts w:hint="eastAsia"/>
                 <w:sz w:val="20"/>
                 <w:szCs w:val="20"/>
               </w:rPr>
@@ -8856,7 +8852,6 @@
               <w:ind w:right="200" w:firstLineChars="0" w:firstLine="0"/>
               <w:jc w:val="left"/>
               <w:rPr>
-                <w:rFonts w:hint="eastAsia"/>
                 <w:sz w:val="20"/>
                 <w:szCs w:val="20"/>
               </w:rPr>
@@ -8874,7 +8869,6 @@
               <w:ind w:right="200" w:firstLineChars="0" w:firstLine="0"/>
               <w:jc w:val="left"/>
               <w:rPr>
-                <w:rFonts w:hint="eastAsia"/>
                 <w:sz w:val="20"/>
                 <w:szCs w:val="20"/>
               </w:rPr>
@@ -8892,7 +8886,6 @@
               <w:ind w:right="200" w:firstLineChars="0" w:firstLine="0"/>
               <w:jc w:val="left"/>
               <w:rPr>
-                <w:rFonts w:hint="eastAsia"/>
                 <w:sz w:val="20"/>
                 <w:szCs w:val="20"/>
               </w:rPr>
@@ -8912,32 +8905,46 @@
               <w:ind w:right="200" w:firstLineChars="0" w:firstLine="0"/>
               <w:jc w:val="left"/>
               <w:rPr>
+                <w:sz w:val="20"/>
+                <w:szCs w:val="20"/>
+              </w:rPr>
+            </w:pPr>
+            <w:r>
+              <w:rPr>
                 <w:rFonts w:hint="eastAsia"/>
                 <w:sz w:val="20"/>
                 <w:szCs w:val="20"/>
               </w:rPr>
-            </w:pPr>
+              <w:t>与</w:t>
+            </w:r>
+            <w:r>
+              <w:rPr>
+                <w:sz w:val="20"/>
+                <w:szCs w:val="20"/>
+              </w:rPr>
+              <w:t>G1</w:t>
+            </w:r>
+            <w:r>
+              <w:rPr>
+                <w:sz w:val="20"/>
+                <w:szCs w:val="20"/>
+              </w:rPr>
+              <w:t>通信距离</w:t>
+            </w:r>
             <w:r>
               <w:rPr>
                 <w:rFonts w:hint="eastAsia"/>
                 <w:sz w:val="20"/>
                 <w:szCs w:val="20"/>
               </w:rPr>
-              <w:t>与</w:t>
-            </w:r>
-            <w:r>
-              <w:rPr>
-                <w:sz w:val="20"/>
-                <w:szCs w:val="20"/>
-              </w:rPr>
-              <w:t>G1</w:t>
-            </w:r>
-            <w:r>
-              <w:rPr>
-                <w:sz w:val="20"/>
-                <w:szCs w:val="20"/>
-              </w:rPr>
-              <w:t>通信距离</w:t>
+              <w:t>最低</w:t>
+            </w:r>
+            <w:r>
+              <w:rPr>
+                <w:sz w:val="20"/>
+                <w:szCs w:val="20"/>
+              </w:rPr>
+              <w:t>无障碍通信距离</w:t>
             </w:r>
             <w:r>
               <w:rPr>
@@ -8945,14 +8952,7 @@
                 <w:sz w:val="20"/>
                 <w:szCs w:val="20"/>
               </w:rPr>
-              <w:t>最低</w:t>
-            </w:r>
-            <w:r>
-              <w:rPr>
-                <w:sz w:val="20"/>
-                <w:szCs w:val="20"/>
-              </w:rPr>
-              <w:t>无障碍通信距离</w:t>
+              <w:t>50</w:t>
             </w:r>
             <w:r>
               <w:rPr>
@@ -8960,14 +8960,6 @@
                 <w:sz w:val="20"/>
                 <w:szCs w:val="20"/>
               </w:rPr>
-              <w:t>50</w:t>
-            </w:r>
-            <w:r>
-              <w:rPr>
-                <w:rFonts w:hint="eastAsia"/>
-                <w:sz w:val="20"/>
-                <w:szCs w:val="20"/>
-              </w:rPr>
               <w:t>米</w:t>
             </w:r>
           </w:p>
@@ -8983,7 +8975,6 @@
               <w:ind w:right="200" w:firstLineChars="0" w:firstLine="0"/>
               <w:jc w:val="left"/>
               <w:rPr>
-                <w:rFonts w:hint="eastAsia"/>
                 <w:sz w:val="20"/>
                 <w:szCs w:val="20"/>
               </w:rPr>
@@ -9001,7 +8992,6 @@
               <w:ind w:right="200" w:firstLineChars="0" w:firstLine="0"/>
               <w:jc w:val="left"/>
               <w:rPr>
-                <w:rFonts w:hint="eastAsia"/>
                 <w:sz w:val="20"/>
                 <w:szCs w:val="20"/>
               </w:rPr>
@@ -9019,7 +9009,6 @@
               <w:ind w:right="200" w:firstLineChars="0" w:firstLine="0"/>
               <w:jc w:val="left"/>
               <w:rPr>
-                <w:rFonts w:hint="eastAsia"/>
                 <w:sz w:val="20"/>
                 <w:szCs w:val="20"/>
               </w:rPr>
@@ -9037,7 +9026,6 @@
               <w:ind w:right="200" w:firstLineChars="0" w:firstLine="0"/>
               <w:jc w:val="left"/>
               <w:rPr>
-                <w:rFonts w:hint="eastAsia"/>
                 <w:sz w:val="20"/>
                 <w:szCs w:val="20"/>
               </w:rPr>
@@ -9055,7 +9043,6 @@
               <w:ind w:right="200" w:firstLineChars="0" w:firstLine="0"/>
               <w:jc w:val="left"/>
               <w:rPr>
-                <w:rFonts w:hint="eastAsia"/>
                 <w:sz w:val="20"/>
                 <w:szCs w:val="20"/>
               </w:rPr>
@@ -9075,41 +9062,40 @@
               <w:ind w:right="200" w:firstLineChars="0" w:firstLine="0"/>
               <w:jc w:val="left"/>
               <w:rPr>
+                <w:sz w:val="20"/>
+                <w:szCs w:val="20"/>
+              </w:rPr>
+            </w:pPr>
+            <w:r>
+              <w:rPr>
                 <w:rFonts w:hint="eastAsia"/>
                 <w:sz w:val="20"/>
                 <w:szCs w:val="20"/>
               </w:rPr>
-            </w:pPr>
+              <w:t>支持</w:t>
+            </w:r>
+            <w:r>
+              <w:rPr>
+                <w:sz w:val="20"/>
+                <w:szCs w:val="20"/>
+              </w:rPr>
+              <w:t xml:space="preserve">USB </w:t>
+            </w:r>
+            <w:proofErr w:type="spellStart"/>
+            <w:r>
+              <w:rPr>
+                <w:sz w:val="20"/>
+                <w:szCs w:val="20"/>
+              </w:rPr>
+              <w:t>WiFi</w:t>
+            </w:r>
+            <w:proofErr w:type="spellEnd"/>
             <w:r>
               <w:rPr>
                 <w:rFonts w:hint="eastAsia"/>
                 <w:sz w:val="20"/>
                 <w:szCs w:val="20"/>
               </w:rPr>
-              <w:t>支持</w:t>
-            </w:r>
-            <w:r>
-              <w:rPr>
-                <w:sz w:val="20"/>
-                <w:szCs w:val="20"/>
-              </w:rPr>
-              <w:t xml:space="preserve">USB </w:t>
-            </w:r>
-            <w:proofErr w:type="spellStart"/>
-            <w:r>
-              <w:rPr>
-                <w:sz w:val="20"/>
-                <w:szCs w:val="20"/>
-              </w:rPr>
-              <w:t>WiFI</w:t>
-            </w:r>
-            <w:proofErr w:type="spellEnd"/>
-            <w:r>
-              <w:rPr>
-                <w:rFonts w:hint="eastAsia"/>
-                <w:sz w:val="20"/>
-                <w:szCs w:val="20"/>
-              </w:rPr>
               <w:t>网卡</w:t>
             </w:r>
           </w:p>
@@ -9125,7 +9111,6 @@
               <w:ind w:right="200" w:firstLineChars="0" w:firstLine="0"/>
               <w:jc w:val="left"/>
               <w:rPr>
-                <w:rFonts w:hint="eastAsia"/>
                 <w:sz w:val="20"/>
                 <w:szCs w:val="20"/>
               </w:rPr>
@@ -9143,7 +9128,6 @@
               <w:ind w:right="200" w:firstLineChars="0" w:firstLine="0"/>
               <w:jc w:val="left"/>
               <w:rPr>
-                <w:rFonts w:hint="eastAsia"/>
                 <w:sz w:val="20"/>
                 <w:szCs w:val="20"/>
               </w:rPr>
@@ -9161,7 +9145,6 @@
               <w:ind w:right="200" w:firstLineChars="0" w:firstLine="0"/>
               <w:jc w:val="left"/>
               <w:rPr>
-                <w:rFonts w:hint="eastAsia"/>
                 <w:sz w:val="20"/>
                 <w:szCs w:val="20"/>
               </w:rPr>
@@ -9179,7 +9162,6 @@
               <w:ind w:right="200" w:firstLineChars="0" w:firstLine="0"/>
               <w:jc w:val="left"/>
               <w:rPr>
-                <w:rFonts w:hint="eastAsia"/>
                 <w:sz w:val="20"/>
                 <w:szCs w:val="20"/>
               </w:rPr>
@@ -9197,7 +9179,6 @@
               <w:ind w:right="200" w:firstLineChars="0" w:firstLine="0"/>
               <w:jc w:val="left"/>
               <w:rPr>
-                <w:rFonts w:hint="eastAsia"/>
                 <w:sz w:val="20"/>
                 <w:szCs w:val="20"/>
               </w:rPr>
@@ -9217,42 +9198,41 @@
               <w:ind w:right="200" w:firstLineChars="0" w:firstLine="0"/>
               <w:jc w:val="left"/>
               <w:rPr>
+                <w:sz w:val="20"/>
+                <w:szCs w:val="20"/>
+              </w:rPr>
+            </w:pPr>
+            <w:r>
+              <w:rPr>
                 <w:rFonts w:hint="eastAsia"/>
-                <w:sz w:val="20"/>
-                <w:szCs w:val="20"/>
-              </w:rPr>
-            </w:pPr>
+              </w:rPr>
+              <w:t>重传</w:t>
+            </w:r>
+            <w:r>
+              <w:t>机制</w:t>
+            </w:r>
             <w:r>
               <w:rPr>
                 <w:rFonts w:hint="eastAsia"/>
               </w:rPr>
-              <w:t>重传</w:t>
-            </w:r>
-            <w:r>
-              <w:t>机制</w:t>
+              <w:t>（与</w:t>
+            </w:r>
+            <w:r>
+              <w:t>T1</w:t>
+            </w:r>
+            <w:r>
+              <w:t>、与</w:t>
+            </w:r>
+            <w:r>
+              <w:t>server</w:t>
+            </w:r>
+            <w:r>
+              <w:t>）</w:t>
             </w:r>
             <w:r>
               <w:rPr>
                 <w:rFonts w:hint="eastAsia"/>
               </w:rPr>
-              <w:t>（与</w:t>
-            </w:r>
-            <w:r>
-              <w:t>T1</w:t>
-            </w:r>
-            <w:r>
-              <w:t>、与</w:t>
-            </w:r>
-            <w:r>
-              <w:t>server</w:t>
-            </w:r>
-            <w:r>
-              <w:t>）</w:t>
-            </w:r>
-            <w:r>
-              <w:rPr>
-                <w:rFonts w:hint="eastAsia"/>
-              </w:rPr>
               <w:t>防止</w:t>
             </w:r>
             <w:r>
@@ -9271,7 +9251,6 @@
               <w:ind w:right="200" w:firstLineChars="0" w:firstLine="0"/>
               <w:jc w:val="left"/>
               <w:rPr>
-                <w:rFonts w:hint="eastAsia"/>
                 <w:sz w:val="20"/>
                 <w:szCs w:val="20"/>
               </w:rPr>
@@ -9289,7 +9268,6 @@
               <w:ind w:right="200" w:firstLineChars="0" w:firstLine="0"/>
               <w:jc w:val="left"/>
               <w:rPr>
-                <w:rFonts w:hint="eastAsia"/>
                 <w:sz w:val="20"/>
                 <w:szCs w:val="20"/>
               </w:rPr>
@@ -9307,7 +9285,6 @@
               <w:ind w:right="200" w:firstLineChars="0" w:firstLine="0"/>
               <w:jc w:val="left"/>
               <w:rPr>
-                <w:rFonts w:hint="eastAsia"/>
                 <w:sz w:val="20"/>
                 <w:szCs w:val="20"/>
               </w:rPr>
@@ -9325,7 +9302,6 @@
               <w:ind w:right="200" w:firstLineChars="0" w:firstLine="0"/>
               <w:jc w:val="left"/>
               <w:rPr>
-                <w:rFonts w:hint="eastAsia"/>
                 <w:sz w:val="20"/>
                 <w:szCs w:val="20"/>
               </w:rPr>
@@ -9343,7 +9319,6 @@
               <w:ind w:right="200" w:firstLineChars="0" w:firstLine="0"/>
               <w:jc w:val="left"/>
               <w:rPr>
-                <w:rFonts w:hint="eastAsia"/>
                 <w:sz w:val="20"/>
                 <w:szCs w:val="20"/>
               </w:rPr>
@@ -9358,7 +9333,6 @@
         <w:ind w:right="200"/>
         <w:jc w:val="left"/>
         <w:rPr>
-          <w:rFonts w:hint="eastAsia"/>
           <w:b/>
           <w:sz w:val="20"/>
           <w:szCs w:val="20"/>
@@ -9387,7 +9361,6 @@
           <w:sz w:val="20"/>
           <w:szCs w:val="20"/>
         </w:rPr>
-        <w:lastRenderedPageBreak/>
         <w:t>Server</w:t>
       </w:r>
     </w:p>
@@ -9418,11 +9391,37 @@
               <w:ind w:right="200" w:firstLineChars="0" w:firstLine="0"/>
               <w:jc w:val="left"/>
               <w:rPr>
+                <w:b/>
+                <w:sz w:val="20"/>
+                <w:szCs w:val="20"/>
+              </w:rPr>
+            </w:pPr>
+            <w:r>
+              <w:rPr>
                 <w:rFonts w:hint="eastAsia"/>
                 <w:b/>
                 <w:sz w:val="20"/>
                 <w:szCs w:val="20"/>
               </w:rPr>
+              <w:t>需求</w:t>
+            </w:r>
+          </w:p>
+        </w:tc>
+        <w:tc>
+          <w:tcPr>
+            <w:tcW w:w="1560" w:type="dxa"/>
+          </w:tcPr>
+          <w:p>
+            <w:pPr>
+              <w:pStyle w:val="ListParagraph"/>
+              <w:wordWrap w:val="0"/>
+              <w:ind w:right="200" w:firstLineChars="0" w:firstLine="0"/>
+              <w:jc w:val="left"/>
+              <w:rPr>
+                <w:b/>
+                <w:sz w:val="20"/>
+                <w:szCs w:val="20"/>
+              </w:rPr>
             </w:pPr>
             <w:r>
               <w:rPr>
@@ -9431,26 +9430,60 @@
                 <w:sz w:val="20"/>
                 <w:szCs w:val="20"/>
               </w:rPr>
-              <w:t>需求</w:t>
-            </w:r>
-          </w:p>
-        </w:tc>
-        <w:tc>
-          <w:tcPr>
-            <w:tcW w:w="1560" w:type="dxa"/>
-          </w:tcPr>
-          <w:p>
-            <w:pPr>
-              <w:pStyle w:val="ListParagraph"/>
-              <w:wordWrap w:val="0"/>
-              <w:ind w:right="200" w:firstLineChars="0" w:firstLine="0"/>
-              <w:jc w:val="left"/>
+              <w:t>需求评估</w:t>
+            </w:r>
+          </w:p>
+        </w:tc>
+        <w:tc>
+          <w:tcPr>
+            <w:tcW w:w="1275" w:type="dxa"/>
+          </w:tcPr>
+          <w:p>
+            <w:pPr>
+              <w:pStyle w:val="ListParagraph"/>
+              <w:wordWrap w:val="0"/>
+              <w:ind w:right="200" w:firstLineChars="0" w:firstLine="0"/>
+              <w:jc w:val="left"/>
+              <w:rPr>
+                <w:b/>
+                <w:sz w:val="20"/>
+                <w:szCs w:val="20"/>
+              </w:rPr>
+            </w:pPr>
+            <w:r>
               <w:rPr>
                 <w:rFonts w:hint="eastAsia"/>
                 <w:b/>
                 <w:sz w:val="20"/>
                 <w:szCs w:val="20"/>
               </w:rPr>
+              <w:t>技术</w:t>
+            </w:r>
+            <w:r>
+              <w:rPr>
+                <w:b/>
+                <w:sz w:val="20"/>
+                <w:szCs w:val="20"/>
+              </w:rPr>
+              <w:t>方案</w:t>
+            </w:r>
+          </w:p>
+        </w:tc>
+        <w:tc>
+          <w:tcPr>
+            <w:tcW w:w="1276" w:type="dxa"/>
+          </w:tcPr>
+          <w:p>
+            <w:pPr>
+              <w:pStyle w:val="ListParagraph"/>
+              <w:wordWrap w:val="0"/>
+              <w:ind w:right="200" w:firstLineChars="0" w:firstLine="0"/>
+              <w:jc w:val="left"/>
+              <w:rPr>
+                <w:b/>
+                <w:sz w:val="20"/>
+                <w:szCs w:val="20"/>
+              </w:rPr>
             </w:pPr>
             <w:r>
               <w:rPr>
@@ -9459,26 +9492,52 @@
                 <w:sz w:val="20"/>
                 <w:szCs w:val="20"/>
               </w:rPr>
-              <w:t>需求评估</w:t>
-            </w:r>
-          </w:p>
-        </w:tc>
-        <w:tc>
-          <w:tcPr>
-            <w:tcW w:w="1275" w:type="dxa"/>
-          </w:tcPr>
-          <w:p>
-            <w:pPr>
-              <w:pStyle w:val="ListParagraph"/>
-              <w:wordWrap w:val="0"/>
-              <w:ind w:right="200" w:firstLineChars="0" w:firstLine="0"/>
-              <w:jc w:val="left"/>
+              <w:t>耗费资源</w:t>
+            </w:r>
+          </w:p>
+        </w:tc>
+        <w:tc>
+          <w:tcPr>
+            <w:tcW w:w="1134" w:type="dxa"/>
+          </w:tcPr>
+          <w:p>
+            <w:pPr>
+              <w:pStyle w:val="ListParagraph"/>
+              <w:wordWrap w:val="0"/>
+              <w:ind w:right="200" w:firstLineChars="0" w:firstLine="0"/>
+              <w:jc w:val="left"/>
+              <w:rPr>
+                <w:b/>
+                <w:sz w:val="20"/>
+                <w:szCs w:val="20"/>
+              </w:rPr>
+            </w:pPr>
+            <w:r>
               <w:rPr>
                 <w:rFonts w:hint="eastAsia"/>
                 <w:b/>
                 <w:sz w:val="20"/>
                 <w:szCs w:val="20"/>
               </w:rPr>
+              <w:t>负责人</w:t>
+            </w:r>
+          </w:p>
+        </w:tc>
+        <w:tc>
+          <w:tcPr>
+            <w:tcW w:w="901" w:type="dxa"/>
+          </w:tcPr>
+          <w:p>
+            <w:pPr>
+              <w:pStyle w:val="ListParagraph"/>
+              <w:wordWrap w:val="0"/>
+              <w:ind w:right="200" w:firstLineChars="0" w:firstLine="0"/>
+              <w:jc w:val="left"/>
+              <w:rPr>
+                <w:b/>
+                <w:sz w:val="20"/>
+                <w:szCs w:val="20"/>
+              </w:rPr>
             </w:pPr>
             <w:r>
               <w:rPr>
@@ -9487,98 +9546,6 @@
                 <w:sz w:val="20"/>
                 <w:szCs w:val="20"/>
               </w:rPr>
-              <w:t>技术</w:t>
-            </w:r>
-            <w:r>
-              <w:rPr>
-                <w:b/>
-                <w:sz w:val="20"/>
-                <w:szCs w:val="20"/>
-              </w:rPr>
-              <w:t>方案</w:t>
-            </w:r>
-          </w:p>
-        </w:tc>
-        <w:tc>
-          <w:tcPr>
-            <w:tcW w:w="1276" w:type="dxa"/>
-          </w:tcPr>
-          <w:p>
-            <w:pPr>
-              <w:pStyle w:val="ListParagraph"/>
-              <w:wordWrap w:val="0"/>
-              <w:ind w:right="200" w:firstLineChars="0" w:firstLine="0"/>
-              <w:jc w:val="left"/>
-              <w:rPr>
-                <w:rFonts w:hint="eastAsia"/>
-                <w:b/>
-                <w:sz w:val="20"/>
-                <w:szCs w:val="20"/>
-              </w:rPr>
-            </w:pPr>
-            <w:r>
-              <w:rPr>
-                <w:rFonts w:hint="eastAsia"/>
-                <w:b/>
-                <w:sz w:val="20"/>
-                <w:szCs w:val="20"/>
-              </w:rPr>
-              <w:t>耗费资源</w:t>
-            </w:r>
-          </w:p>
-        </w:tc>
-        <w:tc>
-          <w:tcPr>
-            <w:tcW w:w="1134" w:type="dxa"/>
-          </w:tcPr>
-          <w:p>
-            <w:pPr>
-              <w:pStyle w:val="ListParagraph"/>
-              <w:wordWrap w:val="0"/>
-              <w:ind w:right="200" w:firstLineChars="0" w:firstLine="0"/>
-              <w:jc w:val="left"/>
-              <w:rPr>
-                <w:rFonts w:hint="eastAsia"/>
-                <w:b/>
-                <w:sz w:val="20"/>
-                <w:szCs w:val="20"/>
-              </w:rPr>
-            </w:pPr>
-            <w:r>
-              <w:rPr>
-                <w:rFonts w:hint="eastAsia"/>
-                <w:b/>
-                <w:sz w:val="20"/>
-                <w:szCs w:val="20"/>
-              </w:rPr>
-              <w:t>负责人</w:t>
-            </w:r>
-          </w:p>
-        </w:tc>
-        <w:tc>
-          <w:tcPr>
-            <w:tcW w:w="901" w:type="dxa"/>
-          </w:tcPr>
-          <w:p>
-            <w:pPr>
-              <w:pStyle w:val="ListParagraph"/>
-              <w:wordWrap w:val="0"/>
-              <w:ind w:right="200" w:firstLineChars="0" w:firstLine="0"/>
-              <w:jc w:val="left"/>
-              <w:rPr>
-                <w:rFonts w:hint="eastAsia"/>
-                <w:b/>
-                <w:sz w:val="20"/>
-                <w:szCs w:val="20"/>
-              </w:rPr>
-            </w:pPr>
-            <w:r>
-              <w:rPr>
-                <w:rFonts w:hint="eastAsia"/>
-                <w:b/>
-                <w:sz w:val="20"/>
-                <w:szCs w:val="20"/>
-              </w:rPr>
               <w:t>状态</w:t>
             </w:r>
           </w:p>
@@ -9592,102 +9559,99 @@
           <w:p>
             <w:pPr>
               <w:rPr>
+                <w:sz w:val="20"/>
+                <w:szCs w:val="20"/>
+              </w:rPr>
+            </w:pPr>
+            <w:r>
+              <w:rPr>
                 <w:rFonts w:hint="eastAsia"/>
-                <w:sz w:val="20"/>
-                <w:szCs w:val="20"/>
-              </w:rPr>
-            </w:pPr>
+              </w:rPr>
+              <w:t>查看当前网络上活跃的</w:t>
+            </w:r>
             <w:r>
               <w:rPr>
                 <w:rFonts w:hint="eastAsia"/>
               </w:rPr>
-              <w:t>查看当前网络上活跃的</w:t>
+              <w:t>G1</w:t>
             </w:r>
             <w:r>
               <w:rPr>
                 <w:rFonts w:hint="eastAsia"/>
               </w:rPr>
-              <w:t>G1</w:t>
+              <w:t>状态</w:t>
+            </w:r>
+            <w:r>
+              <w:t>（</w:t>
             </w:r>
             <w:r>
               <w:rPr>
                 <w:rFonts w:hint="eastAsia"/>
               </w:rPr>
-              <w:t>状态</w:t>
-            </w:r>
-            <w:r>
-              <w:t>（</w:t>
+              <w:t>供电</w:t>
+            </w:r>
+            <w:r>
+              <w:t>、位置、</w:t>
+            </w:r>
+            <w:r>
+              <w:t>IP</w:t>
+            </w:r>
+            <w:r>
+              <w:t>等）</w:t>
             </w:r>
             <w:r>
               <w:rPr>
                 <w:rFonts w:hint="eastAsia"/>
               </w:rPr>
-              <w:t>供电</w:t>
-            </w:r>
-            <w:r>
-              <w:t>、位置、</w:t>
-            </w:r>
-            <w:r>
-              <w:t>IP</w:t>
-            </w:r>
-            <w:r>
-              <w:t>等）</w:t>
+              <w:t>和其附属</w:t>
             </w:r>
             <w:r>
               <w:rPr>
                 <w:rFonts w:hint="eastAsia"/>
               </w:rPr>
-              <w:t>和其附属</w:t>
+              <w:t>T1</w:t>
             </w:r>
             <w:r>
               <w:rPr>
                 <w:rFonts w:hint="eastAsia"/>
               </w:rPr>
-              <w:t>T1</w:t>
-            </w:r>
+              <w:t>设备映射表</w:t>
+            </w:r>
+          </w:p>
+        </w:tc>
+        <w:tc>
+          <w:tcPr>
+            <w:tcW w:w="1560" w:type="dxa"/>
+          </w:tcPr>
+          <w:p>
+            <w:pPr>
+              <w:wordWrap w:val="0"/>
+              <w:ind w:right="200"/>
+              <w:rPr>
+                <w:sz w:val="20"/>
+                <w:szCs w:val="20"/>
+              </w:rPr>
+            </w:pPr>
+          </w:p>
+        </w:tc>
+        <w:tc>
+          <w:tcPr>
+            <w:tcW w:w="1275" w:type="dxa"/>
+          </w:tcPr>
+          <w:p>
+            <w:pPr>
+              <w:pStyle w:val="ListParagraph"/>
+              <w:wordWrap w:val="0"/>
+              <w:ind w:right="200" w:firstLineChars="0" w:firstLine="0"/>
+              <w:jc w:val="left"/>
+              <w:rPr>
+                <w:sz w:val="20"/>
+                <w:szCs w:val="20"/>
+              </w:rPr>
+            </w:pPr>
             <w:r>
               <w:rPr>
                 <w:rFonts w:hint="eastAsia"/>
-              </w:rPr>
-              <w:t>设备映射表</w:t>
-            </w:r>
-          </w:p>
-        </w:tc>
-        <w:tc>
-          <w:tcPr>
-            <w:tcW w:w="1560" w:type="dxa"/>
-          </w:tcPr>
-          <w:p>
-            <w:pPr>
-              <w:wordWrap w:val="0"/>
-              <w:ind w:right="200"/>
-              <w:rPr>
-                <w:rFonts w:hint="eastAsia"/>
-                <w:sz w:val="20"/>
-                <w:szCs w:val="20"/>
-              </w:rPr>
-            </w:pPr>
-          </w:p>
-        </w:tc>
-        <w:tc>
-          <w:tcPr>
-            <w:tcW w:w="1275" w:type="dxa"/>
-          </w:tcPr>
-          <w:p>
-            <w:pPr>
-              <w:pStyle w:val="ListParagraph"/>
-              <w:wordWrap w:val="0"/>
-              <w:ind w:right="200" w:firstLineChars="0" w:firstLine="0"/>
-              <w:jc w:val="left"/>
-              <w:rPr>
-                <w:rFonts w:hint="eastAsia"/>
-                <w:sz w:val="20"/>
-                <w:szCs w:val="20"/>
-              </w:rPr>
-            </w:pPr>
-            <w:r>
-              <w:rPr>
-                <w:rFonts w:hint="eastAsia"/>
                 <w:sz w:val="20"/>
                 <w:szCs w:val="20"/>
               </w:rPr>
@@ -9713,7 +9677,6 @@
               <w:ind w:right="200" w:firstLineChars="0" w:firstLine="0"/>
               <w:jc w:val="left"/>
               <w:rPr>
-                <w:rFonts w:hint="eastAsia"/>
                 <w:sz w:val="20"/>
                 <w:szCs w:val="20"/>
               </w:rPr>
@@ -9731,7 +9694,6 @@
               <w:ind w:right="200" w:firstLineChars="0" w:firstLine="0"/>
               <w:jc w:val="left"/>
               <w:rPr>
-                <w:rFonts w:hint="eastAsia"/>
                 <w:sz w:val="20"/>
                 <w:szCs w:val="20"/>
               </w:rPr>
@@ -9749,7 +9711,6 @@
               <w:ind w:right="200" w:firstLineChars="0" w:firstLine="0"/>
               <w:jc w:val="left"/>
               <w:rPr>
-                <w:rFonts w:hint="eastAsia"/>
                 <w:sz w:val="20"/>
                 <w:szCs w:val="20"/>
               </w:rPr>
@@ -9765,39 +9726,38 @@
           <w:p>
             <w:pPr>
               <w:rPr>
+                <w:sz w:val="20"/>
+                <w:szCs w:val="20"/>
+              </w:rPr>
+            </w:pPr>
+            <w:r>
+              <w:rPr>
                 <w:rFonts w:hint="eastAsia"/>
-                <w:sz w:val="20"/>
-                <w:szCs w:val="20"/>
-              </w:rPr>
-            </w:pPr>
+              </w:rPr>
+              <w:t>设置</w:t>
+            </w:r>
             <w:r>
               <w:rPr>
                 <w:rFonts w:hint="eastAsia"/>
               </w:rPr>
-              <w:t>设置</w:t>
+              <w:t>G1</w:t>
             </w:r>
             <w:r>
               <w:rPr>
                 <w:rFonts w:hint="eastAsia"/>
               </w:rPr>
-              <w:t>G1</w:t>
+              <w:t>相关信息</w:t>
             </w:r>
             <w:r>
               <w:rPr>
                 <w:rFonts w:hint="eastAsia"/>
               </w:rPr>
-              <w:t>相关信息</w:t>
+              <w:t xml:space="preserve">, </w:t>
             </w:r>
             <w:r>
               <w:rPr>
                 <w:rFonts w:hint="eastAsia"/>
               </w:rPr>
-              <w:t xml:space="preserve">, </w:t>
-            </w:r>
-            <w:r>
-              <w:rPr>
-                <w:rFonts w:hint="eastAsia"/>
-              </w:rPr>
               <w:t>如房间号等</w:t>
             </w:r>
           </w:p>
@@ -9813,7 +9773,6 @@
               <w:ind w:right="200" w:firstLineChars="0" w:firstLine="0"/>
               <w:jc w:val="left"/>
               <w:rPr>
-                <w:rFonts w:hint="eastAsia"/>
                 <w:sz w:val="20"/>
                 <w:szCs w:val="20"/>
               </w:rPr>
@@ -9831,7 +9790,6 @@
               <w:ind w:right="200" w:firstLineChars="0" w:firstLine="0"/>
               <w:jc w:val="left"/>
               <w:rPr>
-                <w:rFonts w:hint="eastAsia"/>
                 <w:sz w:val="20"/>
                 <w:szCs w:val="20"/>
               </w:rPr>
@@ -9849,7 +9807,6 @@
               <w:ind w:right="200" w:firstLineChars="0" w:firstLine="0"/>
               <w:jc w:val="left"/>
               <w:rPr>
-                <w:rFonts w:hint="eastAsia"/>
                 <w:sz w:val="20"/>
                 <w:szCs w:val="20"/>
               </w:rPr>
@@ -9867,7 +9824,6 @@
               <w:ind w:right="200" w:firstLineChars="0" w:firstLine="0"/>
               <w:jc w:val="left"/>
               <w:rPr>
-                <w:rFonts w:hint="eastAsia"/>
                 <w:sz w:val="20"/>
                 <w:szCs w:val="20"/>
               </w:rPr>
@@ -9885,7 +9841,6 @@
               <w:ind w:right="200" w:firstLineChars="0" w:firstLine="0"/>
               <w:jc w:val="left"/>
               <w:rPr>
-                <w:rFonts w:hint="eastAsia"/>
                 <w:sz w:val="20"/>
                 <w:szCs w:val="20"/>
               </w:rPr>
@@ -9901,51 +9856,50 @@
           <w:p>
             <w:pPr>
               <w:rPr>
+                <w:sz w:val="20"/>
+                <w:szCs w:val="20"/>
+              </w:rPr>
+            </w:pPr>
+            <w:r>
+              <w:rPr>
                 <w:rFonts w:hint="eastAsia"/>
-                <w:sz w:val="20"/>
-                <w:szCs w:val="20"/>
-              </w:rPr>
-            </w:pPr>
+              </w:rPr>
+              <w:t>绑定</w:t>
+            </w:r>
             <w:r>
               <w:rPr>
                 <w:rFonts w:hint="eastAsia"/>
               </w:rPr>
-              <w:t>绑定</w:t>
+              <w:t>T1</w:t>
             </w:r>
             <w:r>
               <w:rPr>
                 <w:rFonts w:hint="eastAsia"/>
               </w:rPr>
-              <w:t>T1</w:t>
+              <w:t>的</w:t>
             </w:r>
             <w:r>
               <w:rPr>
                 <w:rFonts w:hint="eastAsia"/>
               </w:rPr>
-              <w:t>备</w:t>
+              <w:t>ID</w:t>
             </w:r>
             <w:r>
               <w:rPr>
                 <w:rFonts w:hint="eastAsia"/>
               </w:rPr>
-              <w:t>ID</w:t>
+              <w:t>和</w:t>
             </w:r>
             <w:r>
               <w:rPr>
                 <w:rFonts w:hint="eastAsia"/>
               </w:rPr>
-              <w:t>和</w:t>
+              <w:t>D1</w:t>
             </w:r>
             <w:r>
               <w:rPr>
                 <w:rFonts w:hint="eastAsia"/>
               </w:rPr>
-              <w:t>D1</w:t>
-            </w:r>
-            <w:r>
-              <w:rPr>
-                <w:rFonts w:hint="eastAsia"/>
-              </w:rPr>
               <w:t>资产编</w:t>
             </w:r>
             <w:r>
@@ -9964,7 +9918,6 @@
               <w:ind w:right="200" w:firstLineChars="0" w:firstLine="0"/>
               <w:jc w:val="left"/>
               <w:rPr>
-                <w:rFonts w:hint="eastAsia"/>
                 <w:sz w:val="20"/>
                 <w:szCs w:val="20"/>
               </w:rPr>
@@ -9982,7 +9935,6 @@
               <w:ind w:right="200" w:firstLineChars="0" w:firstLine="0"/>
               <w:jc w:val="left"/>
               <w:rPr>
-                <w:rFonts w:hint="eastAsia"/>
                 <w:sz w:val="20"/>
                 <w:szCs w:val="20"/>
               </w:rPr>
@@ -10000,7 +9952,6 @@
               <w:ind w:right="200" w:firstLineChars="0" w:firstLine="0"/>
               <w:jc w:val="left"/>
               <w:rPr>
-                <w:rFonts w:hint="eastAsia"/>
                 <w:sz w:val="20"/>
                 <w:szCs w:val="20"/>
               </w:rPr>
@@ -10018,7 +9969,6 @@
               <w:ind w:right="200" w:firstLineChars="0" w:firstLine="0"/>
               <w:jc w:val="left"/>
               <w:rPr>
-                <w:rFonts w:hint="eastAsia"/>
                 <w:sz w:val="20"/>
                 <w:szCs w:val="20"/>
               </w:rPr>
@@ -10036,7 +9986,6 @@
               <w:ind w:right="200" w:firstLineChars="0" w:firstLine="0"/>
               <w:jc w:val="left"/>
               <w:rPr>
-                <w:rFonts w:hint="eastAsia"/>
                 <w:sz w:val="20"/>
                 <w:szCs w:val="20"/>
               </w:rPr>
@@ -10056,17 +10005,16 @@
               <w:ind w:right="200" w:firstLineChars="0" w:firstLine="0"/>
               <w:jc w:val="left"/>
               <w:rPr>
+                <w:sz w:val="20"/>
+                <w:szCs w:val="20"/>
+              </w:rPr>
+            </w:pPr>
+            <w:r>
+              <w:rPr>
                 <w:rFonts w:hint="eastAsia"/>
                 <w:sz w:val="20"/>
                 <w:szCs w:val="20"/>
               </w:rPr>
-            </w:pPr>
-            <w:r>
-              <w:rPr>
-                <w:rFonts w:hint="eastAsia"/>
-                <w:sz w:val="20"/>
-                <w:szCs w:val="20"/>
-              </w:rPr>
               <w:t>统计</w:t>
             </w:r>
             <w:r>
@@ -10089,7 +10037,6 @@
               <w:ind w:right="200" w:firstLineChars="0" w:firstLine="0"/>
               <w:jc w:val="left"/>
               <w:rPr>
-                <w:rFonts w:hint="eastAsia"/>
                 <w:sz w:val="20"/>
                 <w:szCs w:val="20"/>
               </w:rPr>
@@ -10107,7 +10054,6 @@
               <w:ind w:right="200" w:firstLineChars="0" w:firstLine="0"/>
               <w:jc w:val="left"/>
               <w:rPr>
-                <w:rFonts w:hint="eastAsia"/>
                 <w:sz w:val="20"/>
                 <w:szCs w:val="20"/>
               </w:rPr>
@@ -10125,7 +10071,6 @@
               <w:ind w:right="200" w:firstLineChars="0" w:firstLine="0"/>
               <w:jc w:val="left"/>
               <w:rPr>
-                <w:rFonts w:hint="eastAsia"/>
                 <w:sz w:val="20"/>
                 <w:szCs w:val="20"/>
               </w:rPr>
@@ -10143,7 +10088,6 @@
               <w:ind w:right="200" w:firstLineChars="0" w:firstLine="0"/>
               <w:jc w:val="left"/>
               <w:rPr>
-                <w:rFonts w:hint="eastAsia"/>
                 <w:sz w:val="20"/>
                 <w:szCs w:val="20"/>
               </w:rPr>
@@ -10161,7 +10105,6 @@
               <w:ind w:right="200" w:firstLineChars="0" w:firstLine="0"/>
               <w:jc w:val="left"/>
               <w:rPr>
-                <w:rFonts w:hint="eastAsia"/>
                 <w:sz w:val="20"/>
                 <w:szCs w:val="20"/>
               </w:rPr>
@@ -10181,17 +10124,16 @@
               <w:ind w:right="200" w:firstLineChars="0" w:firstLine="0"/>
               <w:jc w:val="left"/>
               <w:rPr>
+                <w:sz w:val="20"/>
+                <w:szCs w:val="20"/>
+              </w:rPr>
+            </w:pPr>
+            <w:r>
+              <w:rPr>
                 <w:rFonts w:hint="eastAsia"/>
                 <w:sz w:val="20"/>
                 <w:szCs w:val="20"/>
               </w:rPr>
-            </w:pPr>
-            <w:r>
-              <w:rPr>
-                <w:rFonts w:hint="eastAsia"/>
-                <w:sz w:val="20"/>
-                <w:szCs w:val="20"/>
-              </w:rPr>
               <w:t>在</w:t>
             </w:r>
             <w:r>
@@ -10214,7 +10156,6 @@
               <w:ind w:right="200" w:firstLineChars="0" w:firstLine="0"/>
               <w:jc w:val="left"/>
               <w:rPr>
-                <w:rFonts w:hint="eastAsia"/>
                 <w:sz w:val="20"/>
                 <w:szCs w:val="20"/>
               </w:rPr>
@@ -10232,7 +10173,6 @@
               <w:ind w:right="200" w:firstLineChars="0" w:firstLine="0"/>
               <w:jc w:val="left"/>
               <w:rPr>
-                <w:rFonts w:hint="eastAsia"/>
                 <w:sz w:val="20"/>
                 <w:szCs w:val="20"/>
               </w:rPr>
@@ -10250,7 +10190,6 @@
               <w:ind w:right="200" w:firstLineChars="0" w:firstLine="0"/>
               <w:jc w:val="left"/>
               <w:rPr>
-                <w:rFonts w:hint="eastAsia"/>
                 <w:sz w:val="20"/>
                 <w:szCs w:val="20"/>
               </w:rPr>
@@ -10268,7 +10207,6 @@
               <w:ind w:right="200" w:firstLineChars="0" w:firstLine="0"/>
               <w:jc w:val="left"/>
               <w:rPr>
-                <w:rFonts w:hint="eastAsia"/>
                 <w:sz w:val="20"/>
                 <w:szCs w:val="20"/>
               </w:rPr>
@@ -10286,7 +10224,6 @@
               <w:ind w:right="200" w:firstLineChars="0" w:firstLine="0"/>
               <w:jc w:val="left"/>
               <w:rPr>
-                <w:rFonts w:hint="eastAsia"/>
                 <w:sz w:val="20"/>
                 <w:szCs w:val="20"/>
               </w:rPr>
@@ -10306,7 +10243,6 @@
               <w:ind w:right="200" w:firstLineChars="0" w:firstLine="0"/>
               <w:jc w:val="left"/>
               <w:rPr>
-                <w:rFonts w:hint="eastAsia"/>
                 <w:sz w:val="20"/>
                 <w:szCs w:val="20"/>
               </w:rPr>
@@ -10324,7 +10260,6 @@
               <w:ind w:right="200" w:firstLineChars="0" w:firstLine="0"/>
               <w:jc w:val="left"/>
               <w:rPr>
-                <w:rFonts w:hint="eastAsia"/>
                 <w:sz w:val="20"/>
                 <w:szCs w:val="20"/>
               </w:rPr>
@@ -10342,7 +10277,6 @@
               <w:ind w:right="200" w:firstLineChars="0" w:firstLine="0"/>
               <w:jc w:val="left"/>
               <w:rPr>
-                <w:rFonts w:hint="eastAsia"/>
                 <w:sz w:val="20"/>
                 <w:szCs w:val="20"/>
               </w:rPr>
@@ -10360,7 +10294,6 @@
               <w:ind w:right="200" w:firstLineChars="0" w:firstLine="0"/>
               <w:jc w:val="left"/>
               <w:rPr>
-                <w:rFonts w:hint="eastAsia"/>
                 <w:sz w:val="20"/>
                 <w:szCs w:val="20"/>
               </w:rPr>
@@ -10378,7 +10311,6 @@
               <w:ind w:right="200" w:firstLineChars="0" w:firstLine="0"/>
               <w:jc w:val="left"/>
               <w:rPr>
-                <w:rFonts w:hint="eastAsia"/>
                 <w:sz w:val="20"/>
                 <w:szCs w:val="20"/>
               </w:rPr>
@@ -10396,7 +10328,6 @@
               <w:ind w:right="200" w:firstLineChars="0" w:firstLine="0"/>
               <w:jc w:val="left"/>
               <w:rPr>
-                <w:rFonts w:hint="eastAsia"/>
                 <w:sz w:val="20"/>
                 <w:szCs w:val="20"/>
               </w:rPr>
@@ -10416,7 +10347,6 @@
               <w:ind w:right="200" w:firstLineChars="0" w:firstLine="0"/>
               <w:jc w:val="left"/>
               <w:rPr>
-                <w:rFonts w:hint="eastAsia"/>
                 <w:sz w:val="20"/>
                 <w:szCs w:val="20"/>
               </w:rPr>
@@ -10434,7 +10364,6 @@
               <w:ind w:right="200" w:firstLineChars="0" w:firstLine="0"/>
               <w:jc w:val="left"/>
               <w:rPr>
-                <w:rFonts w:hint="eastAsia"/>
                 <w:sz w:val="20"/>
                 <w:szCs w:val="20"/>
               </w:rPr>
@@ -10452,7 +10381,6 @@
               <w:ind w:right="200" w:firstLineChars="0" w:firstLine="0"/>
               <w:jc w:val="left"/>
               <w:rPr>
-                <w:rFonts w:hint="eastAsia"/>
                 <w:sz w:val="20"/>
                 <w:szCs w:val="20"/>
               </w:rPr>
@@ -10470,7 +10398,6 @@
               <w:ind w:right="200" w:firstLineChars="0" w:firstLine="0"/>
               <w:jc w:val="left"/>
               <w:rPr>
-                <w:rFonts w:hint="eastAsia"/>
                 <w:sz w:val="20"/>
                 <w:szCs w:val="20"/>
               </w:rPr>
@@ -10488,7 +10415,6 @@
               <w:ind w:right="200" w:firstLineChars="0" w:firstLine="0"/>
               <w:jc w:val="left"/>
               <w:rPr>
-                <w:rFonts w:hint="eastAsia"/>
                 <w:sz w:val="20"/>
                 <w:szCs w:val="20"/>
               </w:rPr>
@@ -10506,7 +10432,6 @@
               <w:ind w:right="200" w:firstLineChars="0" w:firstLine="0"/>
               <w:jc w:val="left"/>
               <w:rPr>
-                <w:rFonts w:hint="eastAsia"/>
                 <w:sz w:val="20"/>
                 <w:szCs w:val="20"/>
               </w:rPr>
@@ -10526,7 +10451,6 @@
               <w:ind w:right="200" w:firstLineChars="0" w:firstLine="0"/>
               <w:jc w:val="left"/>
               <w:rPr>
-                <w:rFonts w:hint="eastAsia"/>
                 <w:sz w:val="20"/>
                 <w:szCs w:val="20"/>
               </w:rPr>
@@ -10544,7 +10468,6 @@
               <w:ind w:right="200" w:firstLineChars="0" w:firstLine="0"/>
               <w:jc w:val="left"/>
               <w:rPr>
-                <w:rFonts w:hint="eastAsia"/>
                 <w:sz w:val="20"/>
                 <w:szCs w:val="20"/>
               </w:rPr>
@@ -10562,7 +10485,6 @@
               <w:ind w:right="200" w:firstLineChars="0" w:firstLine="0"/>
               <w:jc w:val="left"/>
               <w:rPr>
-                <w:rFonts w:hint="eastAsia"/>
                 <w:sz w:val="20"/>
                 <w:szCs w:val="20"/>
               </w:rPr>
@@ -10580,7 +10502,6 @@
               <w:ind w:right="200" w:firstLineChars="0" w:firstLine="0"/>
               <w:jc w:val="left"/>
               <w:rPr>
-                <w:rFonts w:hint="eastAsia"/>
                 <w:sz w:val="20"/>
                 <w:szCs w:val="20"/>
               </w:rPr>
@@ -10598,7 +10519,6 @@
               <w:ind w:right="200" w:firstLineChars="0" w:firstLine="0"/>
               <w:jc w:val="left"/>
               <w:rPr>
-                <w:rFonts w:hint="eastAsia"/>
                 <w:sz w:val="20"/>
                 <w:szCs w:val="20"/>
               </w:rPr>
@@ -10616,7 +10536,6 @@
               <w:ind w:right="200" w:firstLineChars="0" w:firstLine="0"/>
               <w:jc w:val="left"/>
               <w:rPr>
-                <w:rFonts w:hint="eastAsia"/>
                 <w:sz w:val="20"/>
                 <w:szCs w:val="20"/>
               </w:rPr>
@@ -10636,7 +10555,6 @@
               <w:ind w:right="200" w:firstLineChars="0" w:firstLine="0"/>
               <w:jc w:val="left"/>
               <w:rPr>
-                <w:rFonts w:hint="eastAsia"/>
                 <w:sz w:val="20"/>
                 <w:szCs w:val="20"/>
               </w:rPr>
@@ -10654,7 +10572,6 @@
               <w:ind w:right="200" w:firstLineChars="0" w:firstLine="0"/>
               <w:jc w:val="left"/>
               <w:rPr>
-                <w:rFonts w:hint="eastAsia"/>
                 <w:sz w:val="20"/>
                 <w:szCs w:val="20"/>
               </w:rPr>
@@ -10672,7 +10589,6 @@
               <w:ind w:right="200" w:firstLineChars="0" w:firstLine="0"/>
               <w:jc w:val="left"/>
               <w:rPr>
-                <w:rFonts w:hint="eastAsia"/>
                 <w:sz w:val="20"/>
                 <w:szCs w:val="20"/>
               </w:rPr>
@@ -10690,7 +10606,6 @@
               <w:ind w:right="200" w:firstLineChars="0" w:firstLine="0"/>
               <w:jc w:val="left"/>
               <w:rPr>
-                <w:rFonts w:hint="eastAsia"/>
                 <w:sz w:val="20"/>
                 <w:szCs w:val="20"/>
               </w:rPr>
@@ -10708,7 +10623,6 @@
               <w:ind w:right="200" w:firstLineChars="0" w:firstLine="0"/>
               <w:jc w:val="left"/>
               <w:rPr>
-                <w:rFonts w:hint="eastAsia"/>
                 <w:sz w:val="20"/>
                 <w:szCs w:val="20"/>
               </w:rPr>
@@ -10726,7 +10640,6 @@
               <w:ind w:right="200" w:firstLineChars="0" w:firstLine="0"/>
               <w:jc w:val="left"/>
               <w:rPr>
-                <w:rFonts w:hint="eastAsia"/>
                 <w:sz w:val="20"/>
                 <w:szCs w:val="20"/>
               </w:rPr>
@@ -10741,7 +10654,6 @@
         <w:ind w:right="200"/>
         <w:jc w:val="left"/>
         <w:rPr>
-          <w:rFonts w:hint="eastAsia"/>
           <w:b/>
           <w:sz w:val="20"/>
           <w:szCs w:val="20"/>

</xml_diff>